<commit_message>
Geupdate versie van Core Project Document
</commit_message>
<xml_diff>
--- a/Core Project Document.docx
+++ b/Core Project Document.docx
@@ -275,13 +275,8 @@
         <w:t xml:space="preserve"> **</w:t>
       </w:r>
       <w:r>
-        <w:t xml:space="preserve"> </w:t>
-      </w:r>
-      <w:proofErr w:type="spellStart"/>
-      <w:r>
-        <w:t>Lise</w:t>
-      </w:r>
-      <w:proofErr w:type="spellEnd"/>
+        <w:t xml:space="preserve"> Lise</w:t>
+      </w:r>
     </w:p>
     <w:p>
       <w:pPr>
@@ -295,13 +290,8 @@
         <w:t>Players can build their own player (hats, clothing colours etc.). Character is a 3d model with animations for walking, jumping etc. **</w:t>
       </w:r>
       <w:r>
-        <w:t xml:space="preserve"> </w:t>
-      </w:r>
-      <w:proofErr w:type="spellStart"/>
-      <w:r>
-        <w:t>Lise</w:t>
-      </w:r>
-      <w:proofErr w:type="spellEnd"/>
+        <w:t xml:space="preserve"> Lise</w:t>
+      </w:r>
     </w:p>
     <w:p>
       <w:pPr>
@@ -315,13 +305,8 @@
         <w:t>Enemies are generated with random features, also animated *</w:t>
       </w:r>
       <w:r>
-        <w:t xml:space="preserve"> </w:t>
-      </w:r>
-      <w:proofErr w:type="spellStart"/>
-      <w:r>
-        <w:t>Lise</w:t>
-      </w:r>
-      <w:proofErr w:type="spellEnd"/>
+        <w:t xml:space="preserve"> Lise</w:t>
+      </w:r>
     </w:p>
     <w:p>
       <w:pPr>
@@ -335,13 +320,8 @@
         <w:t>We will use import textures for buildings, background, sky and clothing. **</w:t>
       </w:r>
       <w:r>
-        <w:t xml:space="preserve"> </w:t>
-      </w:r>
-      <w:proofErr w:type="spellStart"/>
-      <w:r>
-        <w:t>Lise</w:t>
-      </w:r>
-      <w:proofErr w:type="spellEnd"/>
+        <w:t xml:space="preserve"> Lise</w:t>
+      </w:r>
     </w:p>
     <w:p>
       <w:pPr>
@@ -355,13 +335,8 @@
         <w:t>Animated textures for fire, water *</w:t>
       </w:r>
       <w:r>
-        <w:t xml:space="preserve"> </w:t>
-      </w:r>
-      <w:proofErr w:type="spellStart"/>
-      <w:r>
-        <w:t>Lise</w:t>
-      </w:r>
-      <w:proofErr w:type="spellEnd"/>
+        <w:t xml:space="preserve"> Lise</w:t>
+      </w:r>
     </w:p>
     <w:p>
       <w:pPr>
@@ -460,15 +435,7 @@
         </w:numPr>
       </w:pPr>
       <w:r>
-        <w:t xml:space="preserve">Credits after defeating the </w:t>
-      </w:r>
-      <w:proofErr w:type="spellStart"/>
-      <w:r>
-        <w:t>uberNerd</w:t>
-      </w:r>
-      <w:proofErr w:type="spellEnd"/>
-      <w:r>
-        <w:t xml:space="preserve"> *</w:t>
+        <w:t>Credits after defeating the uberNerd *</w:t>
       </w:r>
       <w:r>
         <w:t xml:space="preserve"> Olivier</w:t>
@@ -561,22 +528,18 @@
           <w:numId w:val="1"/>
         </w:numPr>
       </w:pPr>
-      <w:proofErr w:type="spellStart"/>
       <w:proofErr w:type="gramStart"/>
       <w:r>
         <w:t>uberNerd</w:t>
       </w:r>
-      <w:proofErr w:type="spellEnd"/>
       <w:proofErr w:type="gramEnd"/>
       <w:r>
         <w:t xml:space="preserve"> must be defeated in a puzzle of some sort. </w:t>
       </w:r>
-      <w:proofErr w:type="spellStart"/>
       <w:proofErr w:type="gramStart"/>
       <w:r>
         <w:t>uberNerd</w:t>
       </w:r>
-      <w:proofErr w:type="spellEnd"/>
       <w:proofErr w:type="gramEnd"/>
       <w:r>
         <w:t xml:space="preserve"> will be very smart and hard to beat. **</w:t>
@@ -667,8 +630,6 @@
         </w:rPr>
         <w:t xml:space="preserve"> Hing</w:t>
       </w:r>
-      <w:bookmarkStart w:id="0" w:name="_GoBack"/>
-      <w:bookmarkEnd w:id="0"/>
     </w:p>
     <w:p>
       <w:pPr>
@@ -867,10 +828,19 @@
     <w:p>
       <w:pPr>
         <w:pStyle w:val="ListParagraph"/>
-        <w:numPr>
-          <w:ilvl w:val="0"/>
-          <w:numId w:val="1"/>
-        </w:numPr>
+        <w:ind w:left="360"/>
+      </w:pPr>
+    </w:p>
+    <w:p>
+      <w:pPr>
+        <w:pStyle w:val="ListParagraph"/>
+        <w:ind w:left="360"/>
+      </w:pPr>
+    </w:p>
+    <w:p>
+      <w:pPr>
+        <w:pStyle w:val="ListParagraph"/>
+        <w:ind w:left="360"/>
       </w:pPr>
       <w:r>
         <w:br/>
@@ -886,6 +856,7 @@
         <w:rPr>
           <w:b/>
         </w:rPr>
+        <w:lastRenderedPageBreak/>
         <w:t>Student names:</w:t>
       </w:r>
     </w:p>
@@ -934,7 +905,6 @@
         <w:rPr>
           <w:rStyle w:val="gi"/>
         </w:rPr>
-        <w:lastRenderedPageBreak/>
         <w:t>Ajdin</w:t>
       </w:r>
       <w:proofErr w:type="spellEnd"/>
@@ -1139,6 +1109,217 @@
         <w:tab/>
         <w:t>Producer</w:t>
       </w:r>
+    </w:p>
+    <w:p>
+      <w:pPr>
+        <w:rPr>
+          <w:rStyle w:val="gi"/>
+          <w:b/>
+        </w:rPr>
+      </w:pPr>
+      <w:r>
+        <w:rPr>
+          <w:rStyle w:val="gi"/>
+          <w:b/>
+        </w:rPr>
+        <w:t>Schedule</w:t>
+      </w:r>
+      <w:r>
+        <w:rPr>
+          <w:rStyle w:val="gi"/>
+          <w:b/>
+        </w:rPr>
+        <w:t>:</w:t>
+      </w:r>
+    </w:p>
+    <w:p>
+      <w:pPr>
+        <w:rPr>
+          <w:rStyle w:val="gi"/>
+        </w:rPr>
+      </w:pPr>
+      <w:r>
+        <w:rPr>
+          <w:rStyle w:val="gi"/>
+        </w:rPr>
+        <w:t>First deadline: Tuesday 24 November (week 3).</w:t>
+      </w:r>
+      <w:r>
+        <w:rPr>
+          <w:rStyle w:val="gi"/>
+        </w:rPr>
+        <w:br/>
+        <w:t>We want to finish our prototypes of our main components at the end of week 2 so we</w:t>
+      </w:r>
+      <w:r>
+        <w:rPr>
+          <w:rStyle w:val="gi"/>
+        </w:rPr>
+        <w:t xml:space="preserve"> have enough time to create prototypes of a certain level but also have enough time </w:t>
+      </w:r>
+      <w:r>
+        <w:rPr>
+          <w:rStyle w:val="gi"/>
+        </w:rPr>
+        <w:t>to test them in week3.</w:t>
+      </w:r>
+    </w:p>
+    <w:p>
+      <w:pPr>
+        <w:rPr>
+          <w:rStyle w:val="gi"/>
+        </w:rPr>
+      </w:pPr>
+      <w:r>
+        <w:rPr>
+          <w:rStyle w:val="gi"/>
+        </w:rPr>
+        <w:t>Second deadline: Friday 27 November (week 3).</w:t>
+      </w:r>
+      <w:r>
+        <w:rPr>
+          <w:rStyle w:val="gi"/>
+        </w:rPr>
+        <w:br/>
+      </w:r>
+      <w:r>
+        <w:rPr>
+          <w:rStyle w:val="gi"/>
+        </w:rPr>
+        <w:t>We also want to have a clear view of what the game design will entail at the end of week 2. That way we have a good week to write the Game design document, while testing the prototypes.</w:t>
+      </w:r>
+    </w:p>
+    <w:p>
+      <w:pPr>
+        <w:rPr>
+          <w:rStyle w:val="gi"/>
+        </w:rPr>
+      </w:pPr>
+      <w:r>
+        <w:rPr>
+          <w:rStyle w:val="gi"/>
+        </w:rPr>
+        <w:t>Third deadline: peer reviews (week 5)</w:t>
+      </w:r>
+      <w:r>
+        <w:rPr>
+          <w:rStyle w:val="gi"/>
+        </w:rPr>
+        <w:t>.</w:t>
+      </w:r>
+      <w:r>
+        <w:rPr>
+          <w:rStyle w:val="gi"/>
+        </w:rPr>
+        <w:br/>
+        <w:t>This will be done be every team member individually.</w:t>
+      </w:r>
+    </w:p>
+    <w:p>
+      <w:pPr>
+        <w:rPr>
+          <w:rStyle w:val="gi"/>
+        </w:rPr>
+      </w:pPr>
+      <w:r>
+        <w:rPr>
+          <w:rStyle w:val="gi"/>
+        </w:rPr>
+        <w:t>Fourth deadline: Friday 18 December (week 6)</w:t>
+      </w:r>
+      <w:r>
+        <w:rPr>
+          <w:rStyle w:val="gi"/>
+        </w:rPr>
+        <w:t>.</w:t>
+      </w:r>
+      <w:r>
+        <w:rPr>
+          <w:rStyle w:val="gi"/>
+        </w:rPr>
+        <w:br/>
+        <w:t>Ideally we have a complete game at the start of week 6 (Monday). That way we still have four days to remove any bugs or to improve details. But the main components should be working fine on Monday.</w:t>
+      </w:r>
+    </w:p>
+    <w:p>
+      <w:pPr>
+        <w:rPr>
+          <w:rStyle w:val="gi"/>
+        </w:rPr>
+      </w:pPr>
+      <w:r>
+        <w:rPr>
+          <w:rStyle w:val="gi"/>
+        </w:rPr>
+        <w:t>Fifth deadline: Wednesday 6 January (week 7)</w:t>
+      </w:r>
+      <w:r>
+        <w:rPr>
+          <w:rStyle w:val="gi"/>
+        </w:rPr>
+        <w:t>.</w:t>
+      </w:r>
+      <w:r>
+        <w:rPr>
+          <w:rStyle w:val="gi"/>
+        </w:rPr>
+        <w:br/>
+        <w:t>The holiday will give each member of the group enough time to have some friends and/or family members test the game. This can be put together at the beginning of week 7.</w:t>
+      </w:r>
+    </w:p>
+    <w:p>
+      <w:pPr>
+        <w:rPr>
+          <w:rStyle w:val="gi"/>
+        </w:rPr>
+      </w:pPr>
+      <w:r>
+        <w:rPr>
+          <w:rStyle w:val="gi"/>
+        </w:rPr>
+        <w:t>Sixth deadline: Friday 15 January (week 8)</w:t>
+      </w:r>
+      <w:r>
+        <w:rPr>
+          <w:rStyle w:val="gi"/>
+        </w:rPr>
+        <w:t>.</w:t>
+      </w:r>
+      <w:r>
+        <w:rPr>
+          <w:rStyle w:val="gi"/>
+        </w:rPr>
+        <w:br/>
+        <w:t xml:space="preserve">Again, ideally we have everything we wanted to implement working </w:t>
+      </w:r>
+      <w:r>
+        <w:rPr>
+          <w:rStyle w:val="gi"/>
+        </w:rPr>
+        <w:t>in the beginning of the week, so we have the remainder of time to work out the final bugs and improve small details.</w:t>
+      </w:r>
+    </w:p>
+    <w:p>
+      <w:pPr>
+        <w:rPr>
+          <w:rStyle w:val="gi"/>
+        </w:rPr>
+      </w:pPr>
+      <w:r>
+        <w:rPr>
+          <w:rStyle w:val="gi"/>
+        </w:rPr>
+        <w:t>Final deadline: To be announced (week 9)</w:t>
+      </w:r>
+      <w:bookmarkStart w:id="0" w:name="_GoBack"/>
+      <w:bookmarkEnd w:id="0"/>
+    </w:p>
+    <w:p>
+      <w:pPr>
+        <w:rPr>
+          <w:rStyle w:val="gi"/>
+        </w:rPr>
+      </w:pPr>
     </w:p>
     <w:p>
       <w:pPr>

</xml_diff>

<commit_message>
mijn naam en mail gefixt
</commit_message>
<xml_diff>
--- a/Core Project Document.docx
+++ b/Core Project Document.docx
@@ -1,6 +1,6 @@
 
 <file path=word/document.xml><?xml version="1.0" encoding="utf-8"?>
-<w:document xmlns:wpc="http://schemas.microsoft.com/office/word/2010/wordprocessingCanvas" xmlns:mc="http://schemas.openxmlformats.org/markup-compatibility/2006" xmlns:o="urn:schemas-microsoft-com:office:office" xmlns:r="http://schemas.openxmlformats.org/officeDocument/2006/relationships" xmlns:m="http://schemas.openxmlformats.org/officeDocument/2006/math" xmlns:v="urn:schemas-microsoft-com:vml" xmlns:wp14="http://schemas.microsoft.com/office/word/2010/wordprocessingDrawing" xmlns:wp="http://schemas.openxmlformats.org/drawingml/2006/wordprocessingDrawing" xmlns:w10="urn:schemas-microsoft-com:office:word" xmlns:w="http://schemas.openxmlformats.org/wordprocessingml/2006/main" xmlns:w14="http://schemas.microsoft.com/office/word/2010/wordml" xmlns:w15="http://schemas.microsoft.com/office/word/2012/wordml" xmlns:wpg="http://schemas.microsoft.com/office/word/2010/wordprocessingGroup" xmlns:wpi="http://schemas.microsoft.com/office/word/2010/wordprocessingInk" xmlns:wne="http://schemas.microsoft.com/office/word/2006/wordml" xmlns:wps="http://schemas.microsoft.com/office/word/2010/wordprocessingShape" mc:Ignorable="w14 w15 wp14">
+<w:document xmlns:wpc="http://schemas.microsoft.com/office/word/2010/wordprocessingCanvas" xmlns:mo="http://schemas.microsoft.com/office/mac/office/2008/main" xmlns:mc="http://schemas.openxmlformats.org/markup-compatibility/2006" xmlns:mv="urn:schemas-microsoft-com:mac:vml" xmlns:o="urn:schemas-microsoft-com:office:office" xmlns:r="http://schemas.openxmlformats.org/officeDocument/2006/relationships" xmlns:m="http://schemas.openxmlformats.org/officeDocument/2006/math" xmlns:v="urn:schemas-microsoft-com:vml" xmlns:wp14="http://schemas.microsoft.com/office/word/2010/wordprocessingDrawing" xmlns:wp="http://schemas.openxmlformats.org/drawingml/2006/wordprocessingDrawing" xmlns:w10="urn:schemas-microsoft-com:office:word" xmlns:w="http://schemas.openxmlformats.org/wordprocessingml/2006/main" xmlns:w14="http://schemas.microsoft.com/office/word/2010/wordml" xmlns:wpg="http://schemas.microsoft.com/office/word/2010/wordprocessingGroup" xmlns:wpi="http://schemas.microsoft.com/office/word/2010/wordprocessingInk" xmlns:wne="http://schemas.microsoft.com/office/word/2006/wordml" xmlns:wps="http://schemas.microsoft.com/office/word/2010/wordprocessingShape" mc:Ignorable="w14 wp14">
   <w:body>
     <w:p>
       <w:pPr>
@@ -84,13 +84,8 @@
       <w:pPr>
         <w:jc w:val="center"/>
       </w:pPr>
-      <w:proofErr w:type="spellStart"/>
-      <w:r>
-        <w:t>Jia</w:t>
-      </w:r>
-      <w:proofErr w:type="spellEnd"/>
-      <w:r>
-        <w:t xml:space="preserve"> Ying Hu - 4501055</w:t>
+      <w:r>
+        <w:t>Jia Ying Hu - 4501055</w:t>
       </w:r>
     </w:p>
     <w:p>
@@ -616,19 +611,17 @@
         </w:rPr>
         <w:t xml:space="preserve"> </w:t>
       </w:r>
-      <w:proofErr w:type="spellStart"/>
-      <w:r>
-        <w:rPr>
-          <w:rStyle w:val="gi"/>
-        </w:rPr>
-        <w:t>Jia</w:t>
-      </w:r>
-      <w:proofErr w:type="spellEnd"/>
-      <w:r>
-        <w:rPr>
-          <w:rStyle w:val="gi"/>
-        </w:rPr>
-        <w:t xml:space="preserve"> Hing</w:t>
+      <w:r>
+        <w:rPr>
+          <w:rStyle w:val="gi"/>
+        </w:rPr>
+        <w:t xml:space="preserve">Jia </w:t>
+      </w:r>
+      <w:r>
+        <w:rPr>
+          <w:rStyle w:val="gi"/>
+        </w:rPr>
+        <w:t>Ying</w:t>
       </w:r>
     </w:p>
     <w:p>
@@ -660,28 +653,18 @@
         </w:rPr>
         <w:t xml:space="preserve"> </w:t>
       </w:r>
-      <w:proofErr w:type="spellStart"/>
-      <w:r>
-        <w:rPr>
-          <w:rStyle w:val="gi"/>
-        </w:rPr>
-        <w:t>Jia</w:t>
-      </w:r>
-      <w:proofErr w:type="spellEnd"/>
-      <w:r>
-        <w:rPr>
-          <w:rStyle w:val="gi"/>
-        </w:rPr>
-        <w:t xml:space="preserve"> </w:t>
-      </w:r>
-      <w:proofErr w:type="spellStart"/>
-      <w:r>
-        <w:rPr>
-          <w:rStyle w:val="gi"/>
-        </w:rPr>
-        <w:t>Hing</w:t>
-      </w:r>
-      <w:proofErr w:type="spellEnd"/>
+      <w:r>
+        <w:rPr>
+          <w:rStyle w:val="gi"/>
+        </w:rPr>
+        <w:t>Jia Yi</w:t>
+      </w:r>
+      <w:r>
+        <w:rPr>
+          <w:rStyle w:val="gi"/>
+        </w:rPr>
+        <w:t>ng</w:t>
+      </w:r>
     </w:p>
     <w:p>
       <w:pPr>
@@ -746,28 +729,18 @@
         </w:rPr>
         <w:t xml:space="preserve"> </w:t>
       </w:r>
-      <w:proofErr w:type="spellStart"/>
-      <w:r>
-        <w:rPr>
-          <w:rStyle w:val="gi"/>
-        </w:rPr>
-        <w:t>Jia</w:t>
-      </w:r>
-      <w:proofErr w:type="spellEnd"/>
-      <w:r>
-        <w:rPr>
-          <w:rStyle w:val="gi"/>
-        </w:rPr>
-        <w:t xml:space="preserve"> </w:t>
-      </w:r>
-      <w:proofErr w:type="spellStart"/>
-      <w:r>
-        <w:rPr>
-          <w:rStyle w:val="gi"/>
-        </w:rPr>
-        <w:t>Hing</w:t>
-      </w:r>
-      <w:proofErr w:type="spellEnd"/>
+      <w:r>
+        <w:rPr>
+          <w:rStyle w:val="gi"/>
+        </w:rPr>
+        <w:t>Jia Y</w:t>
+      </w:r>
+      <w:r>
+        <w:rPr>
+          <w:rStyle w:val="gi"/>
+        </w:rPr>
+        <w:t>ing</w:t>
+      </w:r>
     </w:p>
     <w:p>
       <w:pPr>
@@ -811,15 +784,7 @@
         </w:numPr>
       </w:pPr>
       <w:r>
-        <w:t xml:space="preserve">Trigger collisions for </w:t>
-      </w:r>
-      <w:proofErr w:type="spellStart"/>
-      <w:r>
-        <w:t>pick ups</w:t>
-      </w:r>
-      <w:proofErr w:type="spellEnd"/>
-      <w:r>
-        <w:t xml:space="preserve"> and bullets*</w:t>
+        <w:t>Trigger collisions for pick ups and bullets*</w:t>
       </w:r>
       <w:r>
         <w:t xml:space="preserve"> Olivier</w:t>
@@ -878,7 +843,7 @@
       <w:r>
         <w:t xml:space="preserve"> </w:t>
       </w:r>
-      <w:hyperlink r:id="rId5" w:history="1">
+      <w:hyperlink r:id="rId6" w:history="1">
         <w:r>
           <w:rPr>
             <w:rStyle w:val="Hyperlink"/>
@@ -940,7 +905,7 @@
         </w:rPr>
         <w:tab/>
       </w:r>
-      <w:hyperlink r:id="rId6" w:history="1">
+      <w:hyperlink r:id="rId7" w:history="1">
         <w:r>
           <w:rPr>
             <w:rStyle w:val="Hyperlink"/>
@@ -974,33 +939,17 @@
           <w:rStyle w:val="gi"/>
         </w:rPr>
       </w:pPr>
-      <w:proofErr w:type="spellStart"/>
-      <w:r>
-        <w:rPr>
-          <w:rStyle w:val="gi"/>
-        </w:rPr>
-        <w:t>Jia</w:t>
-      </w:r>
-      <w:proofErr w:type="spellEnd"/>
-      <w:r>
-        <w:rPr>
-          <w:rStyle w:val="gi"/>
-        </w:rPr>
-        <w:t xml:space="preserve"> </w:t>
-      </w:r>
-      <w:proofErr w:type="spellStart"/>
-      <w:r>
-        <w:rPr>
-          <w:rStyle w:val="gi"/>
-        </w:rPr>
-        <w:t>Hing</w:t>
-      </w:r>
-      <w:proofErr w:type="spellEnd"/>
-      <w:r>
-        <w:rPr>
-          <w:rStyle w:val="gi"/>
-        </w:rPr>
-        <w:t xml:space="preserve"> Hu</w:t>
+      <w:r>
+        <w:rPr>
+          <w:rStyle w:val="gi"/>
+        </w:rPr>
+        <w:t>Jia Yi</w:t>
+      </w:r>
+      <w:r>
+        <w:rPr>
+          <w:rStyle w:val="gi"/>
+        </w:rPr>
+        <w:t>ng Hu</w:t>
       </w:r>
       <w:r>
         <w:rPr>
@@ -1014,14 +963,30 @@
         </w:rPr>
         <w:tab/>
       </w:r>
-      <w:hyperlink r:id="rId7" w:history="1">
-        <w:r>
-          <w:rPr>
-            <w:rStyle w:val="Hyperlink"/>
-          </w:rPr>
-          <w:t>jiyang.hu@hotmail.com</w:t>
-        </w:r>
-      </w:hyperlink>
+      <w:r>
+        <w:fldChar w:fldCharType="begin"/>
+      </w:r>
+      <w:r>
+        <w:instrText xml:space="preserve"> HYPERLINK "mailto:</w:instrText>
+      </w:r>
+      <w:r>
+        <w:instrText>jiaying.hu@hotmail.com</w:instrText>
+      </w:r>
+      <w:r>
+        <w:instrText xml:space="preserve">" </w:instrText>
+      </w:r>
+      <w:r>
+        <w:fldChar w:fldCharType="separate"/>
+      </w:r>
+      <w:r>
+        <w:rPr>
+          <w:rStyle w:val="Hyperlink"/>
+        </w:rPr>
+        <w:t>jiaying.hu@hotmail.com</w:t>
+      </w:r>
+      <w:r>
+        <w:fldChar w:fldCharType="end"/>
+      </w:r>
       <w:r>
         <w:rPr>
           <w:rStyle w:val="gi"/>
@@ -1109,6 +1074,8 @@
         <w:tab/>
         <w:t>Producer</w:t>
       </w:r>
+      <w:bookmarkStart w:id="0" w:name="_GoBack"/>
+      <w:bookmarkEnd w:id="0"/>
     </w:p>
     <w:p>
       <w:pPr>
@@ -1311,8 +1278,6 @@
         </w:rPr>
         <w:t>Final deadline: To be announced (week 9)</w:t>
       </w:r>
-      <w:bookmarkStart w:id="0" w:name="_GoBack"/>
-      <w:bookmarkEnd w:id="0"/>
     </w:p>
     <w:p>
       <w:pPr>
@@ -1375,8 +1340,8 @@
 </file>
 
 <file path=word/numbering.xml><?xml version="1.0" encoding="utf-8"?>
-<w:numbering xmlns:wpc="http://schemas.microsoft.com/office/word/2010/wordprocessingCanvas" xmlns:mc="http://schemas.openxmlformats.org/markup-compatibility/2006" xmlns:o="urn:schemas-microsoft-com:office:office" xmlns:r="http://schemas.openxmlformats.org/officeDocument/2006/relationships" xmlns:m="http://schemas.openxmlformats.org/officeDocument/2006/math" xmlns:v="urn:schemas-microsoft-com:vml" xmlns:wp14="http://schemas.microsoft.com/office/word/2010/wordprocessingDrawing" xmlns:wp="http://schemas.openxmlformats.org/drawingml/2006/wordprocessingDrawing" xmlns:w10="urn:schemas-microsoft-com:office:word" xmlns:w="http://schemas.openxmlformats.org/wordprocessingml/2006/main" xmlns:w14="http://schemas.microsoft.com/office/word/2010/wordml" xmlns:w15="http://schemas.microsoft.com/office/word/2012/wordml" xmlns:wpg="http://schemas.microsoft.com/office/word/2010/wordprocessingGroup" xmlns:wpi="http://schemas.microsoft.com/office/word/2010/wordprocessingInk" xmlns:wne="http://schemas.microsoft.com/office/word/2006/wordml" xmlns:wps="http://schemas.microsoft.com/office/word/2010/wordprocessingShape" mc:Ignorable="w14 w15 wp14">
-  <w:abstractNum w:abstractNumId="0" w15:restartNumberingAfterBreak="0">
+<w:numbering xmlns:wpc="http://schemas.microsoft.com/office/word/2010/wordprocessingCanvas" xmlns:mo="http://schemas.microsoft.com/office/mac/office/2008/main" xmlns:mc="http://schemas.openxmlformats.org/markup-compatibility/2006" xmlns:mv="urn:schemas-microsoft-com:mac:vml" xmlns:o="urn:schemas-microsoft-com:office:office" xmlns:r="http://schemas.openxmlformats.org/officeDocument/2006/relationships" xmlns:m="http://schemas.openxmlformats.org/officeDocument/2006/math" xmlns:v="urn:schemas-microsoft-com:vml" xmlns:wp14="http://schemas.microsoft.com/office/word/2010/wordprocessingDrawing" xmlns:wp="http://schemas.openxmlformats.org/drawingml/2006/wordprocessingDrawing" xmlns:w10="urn:schemas-microsoft-com:office:word" xmlns:w="http://schemas.openxmlformats.org/wordprocessingml/2006/main" xmlns:w14="http://schemas.microsoft.com/office/word/2010/wordml" xmlns:wpg="http://schemas.microsoft.com/office/word/2010/wordprocessingGroup" xmlns:wpi="http://schemas.microsoft.com/office/word/2010/wordprocessingInk" xmlns:wne="http://schemas.microsoft.com/office/word/2006/wordml" xmlns:wps="http://schemas.microsoft.com/office/word/2010/wordprocessingShape" mc:Ignorable="w14 wp14">
+  <w:abstractNum w:abstractNumId="0">
     <w:nsid w:val="12271F61"/>
     <w:multiLevelType w:val="hybridMultilevel"/>
     <w:tmpl w:val="100C1A44"/>
@@ -1489,7 +1454,7 @@
       </w:rPr>
     </w:lvl>
   </w:abstractNum>
-  <w:abstractNum w:abstractNumId="1" w15:restartNumberingAfterBreak="0">
+  <w:abstractNum w:abstractNumId="1">
     <w:nsid w:val="171D6C66"/>
     <w:multiLevelType w:val="hybridMultilevel"/>
     <w:tmpl w:val="97225858"/>
@@ -1575,7 +1540,7 @@
       </w:pPr>
     </w:lvl>
   </w:abstractNum>
-  <w:abstractNum w:abstractNumId="2" w15:restartNumberingAfterBreak="0">
+  <w:abstractNum w:abstractNumId="2">
     <w:nsid w:val="42904872"/>
     <w:multiLevelType w:val="hybridMultilevel"/>
     <w:tmpl w:val="5E74E414"/>
@@ -1688,7 +1653,7 @@
       </w:rPr>
     </w:lvl>
   </w:abstractNum>
-  <w:abstractNum w:abstractNumId="3" w15:restartNumberingAfterBreak="0">
+  <w:abstractNum w:abstractNumId="3">
     <w:nsid w:val="499C2C17"/>
     <w:multiLevelType w:val="hybridMultilevel"/>
     <w:tmpl w:val="1BB4239E"/>
@@ -1801,7 +1766,7 @@
       </w:rPr>
     </w:lvl>
   </w:abstractNum>
-  <w:abstractNum w:abstractNumId="4" w15:restartNumberingAfterBreak="0">
+  <w:abstractNum w:abstractNumId="4">
     <w:nsid w:val="6ED52BED"/>
     <w:multiLevelType w:val="hybridMultilevel"/>
     <w:tmpl w:val="34528BB4"/>
@@ -1933,7 +1898,7 @@
 </file>
 
 <file path=word/styles.xml><?xml version="1.0" encoding="utf-8"?>
-<w:styles xmlns:mc="http://schemas.openxmlformats.org/markup-compatibility/2006" xmlns:r="http://schemas.openxmlformats.org/officeDocument/2006/relationships" xmlns:w="http://schemas.openxmlformats.org/wordprocessingml/2006/main" xmlns:w14="http://schemas.microsoft.com/office/word/2010/wordml" xmlns:w15="http://schemas.microsoft.com/office/word/2012/wordml" mc:Ignorable="w14 w15">
+<w:styles xmlns:mc="http://schemas.openxmlformats.org/markup-compatibility/2006" xmlns:r="http://schemas.openxmlformats.org/officeDocument/2006/relationships" xmlns:w="http://schemas.openxmlformats.org/wordprocessingml/2006/main" xmlns:w14="http://schemas.microsoft.com/office/word/2010/wordml" mc:Ignorable="w14">
   <w:docDefaults>
     <w:rPrDefault>
       <w:rPr>
@@ -1949,378 +1914,153 @@
       </w:pPr>
     </w:pPrDefault>
   </w:docDefaults>
-  <w:latentStyles w:defLockedState="0" w:defUIPriority="99" w:defSemiHidden="0" w:defUnhideWhenUsed="0" w:defQFormat="0" w:count="371">
-    <w:lsdException w:name="Normal" w:uiPriority="0" w:qFormat="1"/>
-    <w:lsdException w:name="heading 1" w:uiPriority="9" w:qFormat="1"/>
-    <w:lsdException w:name="heading 2" w:semiHidden="1" w:uiPriority="9" w:unhideWhenUsed="1" w:qFormat="1"/>
-    <w:lsdException w:name="heading 3" w:semiHidden="1" w:uiPriority="9" w:unhideWhenUsed="1" w:qFormat="1"/>
-    <w:lsdException w:name="heading 4" w:semiHidden="1" w:uiPriority="9" w:unhideWhenUsed="1" w:qFormat="1"/>
-    <w:lsdException w:name="heading 5" w:semiHidden="1" w:uiPriority="9" w:unhideWhenUsed="1" w:qFormat="1"/>
-    <w:lsdException w:name="heading 6" w:semiHidden="1" w:uiPriority="9" w:unhideWhenUsed="1" w:qFormat="1"/>
-    <w:lsdException w:name="heading 7" w:semiHidden="1" w:uiPriority="9" w:unhideWhenUsed="1" w:qFormat="1"/>
-    <w:lsdException w:name="heading 8" w:semiHidden="1" w:uiPriority="9" w:unhideWhenUsed="1" w:qFormat="1"/>
-    <w:lsdException w:name="heading 9" w:semiHidden="1" w:uiPriority="9" w:unhideWhenUsed="1" w:qFormat="1"/>
-    <w:lsdException w:name="index 1" w:semiHidden="1" w:unhideWhenUsed="1"/>
-    <w:lsdException w:name="index 2" w:semiHidden="1" w:unhideWhenUsed="1"/>
-    <w:lsdException w:name="index 3" w:semiHidden="1" w:unhideWhenUsed="1"/>
-    <w:lsdException w:name="index 4" w:semiHidden="1" w:unhideWhenUsed="1"/>
-    <w:lsdException w:name="index 5" w:semiHidden="1" w:unhideWhenUsed="1"/>
-    <w:lsdException w:name="index 6" w:semiHidden="1" w:unhideWhenUsed="1"/>
-    <w:lsdException w:name="index 7" w:semiHidden="1" w:unhideWhenUsed="1"/>
-    <w:lsdException w:name="index 8" w:semiHidden="1" w:unhideWhenUsed="1"/>
-    <w:lsdException w:name="index 9" w:semiHidden="1" w:unhideWhenUsed="1"/>
-    <w:lsdException w:name="toc 1" w:semiHidden="1" w:uiPriority="39" w:unhideWhenUsed="1"/>
-    <w:lsdException w:name="toc 2" w:semiHidden="1" w:uiPriority="39" w:unhideWhenUsed="1"/>
-    <w:lsdException w:name="toc 3" w:semiHidden="1" w:uiPriority="39" w:unhideWhenUsed="1"/>
-    <w:lsdException w:name="toc 4" w:semiHidden="1" w:uiPriority="39" w:unhideWhenUsed="1"/>
-    <w:lsdException w:name="toc 5" w:semiHidden="1" w:uiPriority="39" w:unhideWhenUsed="1"/>
-    <w:lsdException w:name="toc 6" w:semiHidden="1" w:uiPriority="39" w:unhideWhenUsed="1"/>
-    <w:lsdException w:name="toc 7" w:semiHidden="1" w:uiPriority="39" w:unhideWhenUsed="1"/>
-    <w:lsdException w:name="toc 8" w:semiHidden="1" w:uiPriority="39" w:unhideWhenUsed="1"/>
-    <w:lsdException w:name="toc 9" w:semiHidden="1" w:uiPriority="39" w:unhideWhenUsed="1"/>
-    <w:lsdException w:name="Normal Indent" w:semiHidden="1" w:unhideWhenUsed="1"/>
-    <w:lsdException w:name="footnote text" w:semiHidden="1" w:unhideWhenUsed="1"/>
-    <w:lsdException w:name="annotation text" w:semiHidden="1" w:unhideWhenUsed="1"/>
-    <w:lsdException w:name="header" w:semiHidden="1" w:unhideWhenUsed="1"/>
-    <w:lsdException w:name="footer" w:semiHidden="1" w:unhideWhenUsed="1"/>
-    <w:lsdException w:name="index heading" w:semiHidden="1" w:unhideWhenUsed="1"/>
-    <w:lsdException w:name="caption" w:semiHidden="1" w:uiPriority="35" w:unhideWhenUsed="1" w:qFormat="1"/>
-    <w:lsdException w:name="table of figures" w:semiHidden="1" w:unhideWhenUsed="1"/>
-    <w:lsdException w:name="envelope address" w:semiHidden="1" w:unhideWhenUsed="1"/>
-    <w:lsdException w:name="envelope return" w:semiHidden="1" w:unhideWhenUsed="1"/>
-    <w:lsdException w:name="footnote reference" w:semiHidden="1" w:unhideWhenUsed="1"/>
-    <w:lsdException w:name="annotation reference" w:semiHidden="1" w:unhideWhenUsed="1"/>
-    <w:lsdException w:name="line number" w:semiHidden="1" w:unhideWhenUsed="1"/>
-    <w:lsdException w:name="page number" w:semiHidden="1" w:unhideWhenUsed="1"/>
-    <w:lsdException w:name="endnote reference" w:semiHidden="1" w:unhideWhenUsed="1"/>
-    <w:lsdException w:name="endnote text" w:semiHidden="1" w:unhideWhenUsed="1"/>
-    <w:lsdException w:name="table of authorities" w:semiHidden="1" w:unhideWhenUsed="1"/>
-    <w:lsdException w:name="macro" w:semiHidden="1" w:unhideWhenUsed="1"/>
-    <w:lsdException w:name="toa heading" w:semiHidden="1" w:unhideWhenUsed="1"/>
-    <w:lsdException w:name="List" w:semiHidden="1" w:unhideWhenUsed="1"/>
-    <w:lsdException w:name="List Bullet" w:semiHidden="1" w:unhideWhenUsed="1"/>
-    <w:lsdException w:name="List Number" w:semiHidden="1" w:unhideWhenUsed="1"/>
-    <w:lsdException w:name="List 2" w:semiHidden="1" w:unhideWhenUsed="1"/>
-    <w:lsdException w:name="List 3" w:semiHidden="1" w:unhideWhenUsed="1"/>
-    <w:lsdException w:name="List 4" w:semiHidden="1" w:unhideWhenUsed="1"/>
-    <w:lsdException w:name="List 5" w:semiHidden="1" w:unhideWhenUsed="1"/>
-    <w:lsdException w:name="List Bullet 2" w:semiHidden="1" w:unhideWhenUsed="1"/>
-    <w:lsdException w:name="List Bullet 3" w:semiHidden="1" w:unhideWhenUsed="1"/>
-    <w:lsdException w:name="List Bullet 4" w:semiHidden="1" w:unhideWhenUsed="1"/>
-    <w:lsdException w:name="List Bullet 5" w:semiHidden="1" w:unhideWhenUsed="1"/>
-    <w:lsdException w:name="List Number 2" w:semiHidden="1" w:unhideWhenUsed="1"/>
-    <w:lsdException w:name="List Number 3" w:semiHidden="1" w:unhideWhenUsed="1"/>
-    <w:lsdException w:name="List Number 4" w:semiHidden="1" w:unhideWhenUsed="1"/>
-    <w:lsdException w:name="List Number 5" w:semiHidden="1" w:unhideWhenUsed="1"/>
-    <w:lsdException w:name="Title" w:uiPriority="10" w:qFormat="1"/>
-    <w:lsdException w:name="Closing" w:semiHidden="1" w:unhideWhenUsed="1"/>
-    <w:lsdException w:name="Signature" w:semiHidden="1" w:unhideWhenUsed="1"/>
-    <w:lsdException w:name="Default Paragraph Font" w:semiHidden="1" w:uiPriority="1" w:unhideWhenUsed="1"/>
-    <w:lsdException w:name="Body Text" w:semiHidden="1" w:unhideWhenUsed="1"/>
-    <w:lsdException w:name="Body Text Indent" w:semiHidden="1" w:unhideWhenUsed="1"/>
-    <w:lsdException w:name="List Continue" w:semiHidden="1" w:unhideWhenUsed="1"/>
-    <w:lsdException w:name="List Continue 2" w:semiHidden="1" w:unhideWhenUsed="1"/>
-    <w:lsdException w:name="List Continue 3" w:semiHidden="1" w:unhideWhenUsed="1"/>
-    <w:lsdException w:name="List Continue 4" w:semiHidden="1" w:unhideWhenUsed="1"/>
-    <w:lsdException w:name="List Continue 5" w:semiHidden="1" w:unhideWhenUsed="1"/>
-    <w:lsdException w:name="Message Header" w:semiHidden="1" w:unhideWhenUsed="1"/>
-    <w:lsdException w:name="Subtitle" w:uiPriority="11" w:qFormat="1"/>
-    <w:lsdException w:name="Salutation" w:semiHidden="1" w:unhideWhenUsed="1"/>
-    <w:lsdException w:name="Date" w:semiHidden="1" w:unhideWhenUsed="1"/>
-    <w:lsdException w:name="Body Text First Indent" w:semiHidden="1" w:unhideWhenUsed="1"/>
-    <w:lsdException w:name="Body Text First Indent 2" w:semiHidden="1" w:unhideWhenUsed="1"/>
-    <w:lsdException w:name="Note Heading" w:semiHidden="1" w:unhideWhenUsed="1"/>
-    <w:lsdException w:name="Body Text 2" w:semiHidden="1" w:unhideWhenUsed="1"/>
-    <w:lsdException w:name="Body Text 3" w:semiHidden="1" w:unhideWhenUsed="1"/>
-    <w:lsdException w:name="Body Text Indent 2" w:semiHidden="1" w:unhideWhenUsed="1"/>
-    <w:lsdException w:name="Body Text Indent 3" w:semiHidden="1" w:unhideWhenUsed="1"/>
-    <w:lsdException w:name="Block Text" w:semiHidden="1" w:unhideWhenUsed="1"/>
-    <w:lsdException w:name="Hyperlink" w:semiHidden="1" w:unhideWhenUsed="1"/>
-    <w:lsdException w:name="FollowedHyperlink" w:semiHidden="1" w:unhideWhenUsed="1"/>
-    <w:lsdException w:name="Strong" w:uiPriority="22" w:qFormat="1"/>
-    <w:lsdException w:name="Emphasis" w:uiPriority="20" w:qFormat="1"/>
-    <w:lsdException w:name="Document Map" w:semiHidden="1" w:unhideWhenUsed="1"/>
-    <w:lsdException w:name="Plain Text" w:semiHidden="1" w:unhideWhenUsed="1"/>
-    <w:lsdException w:name="E-mail Signature" w:semiHidden="1" w:unhideWhenUsed="1"/>
-    <w:lsdException w:name="HTML Top of Form" w:semiHidden="1" w:unhideWhenUsed="1"/>
-    <w:lsdException w:name="HTML Bottom of Form" w:semiHidden="1" w:unhideWhenUsed="1"/>
-    <w:lsdException w:name="Normal (Web)" w:semiHidden="1" w:unhideWhenUsed="1"/>
-    <w:lsdException w:name="HTML Acronym" w:semiHidden="1" w:unhideWhenUsed="1"/>
-    <w:lsdException w:name="HTML Address" w:semiHidden="1" w:unhideWhenUsed="1"/>
-    <w:lsdException w:name="HTML Cite" w:semiHidden="1" w:unhideWhenUsed="1"/>
-    <w:lsdException w:name="HTML Code" w:semiHidden="1" w:unhideWhenUsed="1"/>
-    <w:lsdException w:name="HTML Definition" w:semiHidden="1" w:unhideWhenUsed="1"/>
-    <w:lsdException w:name="HTML Keyboard" w:semiHidden="1" w:unhideWhenUsed="1"/>
-    <w:lsdException w:name="HTML Preformatted" w:semiHidden="1" w:unhideWhenUsed="1"/>
-    <w:lsdException w:name="HTML Sample" w:semiHidden="1" w:unhideWhenUsed="1"/>
-    <w:lsdException w:name="HTML Typewriter" w:semiHidden="1" w:unhideWhenUsed="1"/>
-    <w:lsdException w:name="HTML Variable" w:semiHidden="1" w:unhideWhenUsed="1"/>
-    <w:lsdException w:name="Normal Table" w:semiHidden="1" w:unhideWhenUsed="1"/>
-    <w:lsdException w:name="annotation subject" w:semiHidden="1" w:unhideWhenUsed="1"/>
-    <w:lsdException w:name="No List" w:semiHidden="1" w:unhideWhenUsed="1"/>
-    <w:lsdException w:name="Outline List 1" w:semiHidden="1" w:unhideWhenUsed="1"/>
-    <w:lsdException w:name="Outline List 2" w:semiHidden="1" w:unhideWhenUsed="1"/>
-    <w:lsdException w:name="Outline List 3" w:semiHidden="1" w:unhideWhenUsed="1"/>
-    <w:lsdException w:name="Table Simple 1" w:semiHidden="1" w:unhideWhenUsed="1"/>
-    <w:lsdException w:name="Table Simple 2" w:semiHidden="1" w:unhideWhenUsed="1"/>
-    <w:lsdException w:name="Table Simple 3" w:semiHidden="1" w:unhideWhenUsed="1"/>
-    <w:lsdException w:name="Table Classic 1" w:semiHidden="1" w:unhideWhenUsed="1"/>
-    <w:lsdException w:name="Table Classic 2" w:semiHidden="1" w:unhideWhenUsed="1"/>
-    <w:lsdException w:name="Table Classic 3" w:semiHidden="1" w:unhideWhenUsed="1"/>
-    <w:lsdException w:name="Table Classic 4" w:semiHidden="1" w:unhideWhenUsed="1"/>
-    <w:lsdException w:name="Table Colorful 1" w:semiHidden="1" w:unhideWhenUsed="1"/>
-    <w:lsdException w:name="Table Colorful 2" w:semiHidden="1" w:unhideWhenUsed="1"/>
-    <w:lsdException w:name="Table Colorful 3" w:semiHidden="1" w:unhideWhenUsed="1"/>
-    <w:lsdException w:name="Table Columns 1" w:semiHidden="1" w:unhideWhenUsed="1"/>
-    <w:lsdException w:name="Table Columns 2" w:semiHidden="1" w:unhideWhenUsed="1"/>
-    <w:lsdException w:name="Table Columns 3" w:semiHidden="1" w:unhideWhenUsed="1"/>
-    <w:lsdException w:name="Table Columns 4" w:semiHidden="1" w:unhideWhenUsed="1"/>
-    <w:lsdException w:name="Table Columns 5" w:semiHidden="1" w:unhideWhenUsed="1"/>
-    <w:lsdException w:name="Table Grid 1" w:semiHidden="1" w:unhideWhenUsed="1"/>
-    <w:lsdException w:name="Table Grid 2" w:semiHidden="1" w:unhideWhenUsed="1"/>
-    <w:lsdException w:name="Table Grid 3" w:semiHidden="1" w:unhideWhenUsed="1"/>
-    <w:lsdException w:name="Table Grid 4" w:semiHidden="1" w:unhideWhenUsed="1"/>
-    <w:lsdException w:name="Table Grid 5" w:semiHidden="1" w:unhideWhenUsed="1"/>
-    <w:lsdException w:name="Table Grid 6" w:semiHidden="1" w:unhideWhenUsed="1"/>
-    <w:lsdException w:name="Table Grid 7" w:semiHidden="1" w:unhideWhenUsed="1"/>
-    <w:lsdException w:name="Table Grid 8" w:semiHidden="1" w:unhideWhenUsed="1"/>
-    <w:lsdException w:name="Table List 1" w:semiHidden="1" w:unhideWhenUsed="1"/>
-    <w:lsdException w:name="Table List 2" w:semiHidden="1" w:unhideWhenUsed="1"/>
-    <w:lsdException w:name="Table List 3" w:semiHidden="1" w:unhideWhenUsed="1"/>
-    <w:lsdException w:name="Table List 4" w:semiHidden="1" w:unhideWhenUsed="1"/>
-    <w:lsdException w:name="Table List 5" w:semiHidden="1" w:unhideWhenUsed="1"/>
-    <w:lsdException w:name="Table List 6" w:semiHidden="1" w:unhideWhenUsed="1"/>
-    <w:lsdException w:name="Table List 7" w:semiHidden="1" w:unhideWhenUsed="1"/>
-    <w:lsdException w:name="Table List 8" w:semiHidden="1" w:unhideWhenUsed="1"/>
-    <w:lsdException w:name="Table 3D effects 1" w:semiHidden="1" w:unhideWhenUsed="1"/>
-    <w:lsdException w:name="Table 3D effects 2" w:semiHidden="1" w:unhideWhenUsed="1"/>
-    <w:lsdException w:name="Table 3D effects 3" w:semiHidden="1" w:unhideWhenUsed="1"/>
-    <w:lsdException w:name="Table Contemporary" w:semiHidden="1" w:unhideWhenUsed="1"/>
-    <w:lsdException w:name="Table Elegant" w:semiHidden="1" w:unhideWhenUsed="1"/>
-    <w:lsdException w:name="Table Professional" w:semiHidden="1" w:unhideWhenUsed="1"/>
-    <w:lsdException w:name="Table Subtle 1" w:semiHidden="1" w:unhideWhenUsed="1"/>
-    <w:lsdException w:name="Table Subtle 2" w:semiHidden="1" w:unhideWhenUsed="1"/>
-    <w:lsdException w:name="Table Web 1" w:semiHidden="1" w:unhideWhenUsed="1"/>
-    <w:lsdException w:name="Table Web 2" w:semiHidden="1" w:unhideWhenUsed="1"/>
-    <w:lsdException w:name="Table Web 3" w:semiHidden="1" w:unhideWhenUsed="1"/>
-    <w:lsdException w:name="Balloon Text" w:semiHidden="1" w:unhideWhenUsed="1"/>
-    <w:lsdException w:name="Table Grid" w:uiPriority="39"/>
-    <w:lsdException w:name="Table Theme" w:semiHidden="1" w:unhideWhenUsed="1"/>
-    <w:lsdException w:name="Placeholder Text" w:semiHidden="1"/>
-    <w:lsdException w:name="No Spacing" w:uiPriority="1" w:qFormat="1"/>
-    <w:lsdException w:name="Light Shading" w:uiPriority="60"/>
-    <w:lsdException w:name="Light List" w:uiPriority="61"/>
-    <w:lsdException w:name="Light Grid" w:uiPriority="62"/>
-    <w:lsdException w:name="Medium Shading 1" w:uiPriority="63"/>
-    <w:lsdException w:name="Medium Shading 2" w:uiPriority="64"/>
-    <w:lsdException w:name="Medium List 1" w:uiPriority="65"/>
-    <w:lsdException w:name="Medium List 2" w:uiPriority="66"/>
-    <w:lsdException w:name="Medium Grid 1" w:uiPriority="67"/>
-    <w:lsdException w:name="Medium Grid 2" w:uiPriority="68"/>
-    <w:lsdException w:name="Medium Grid 3" w:uiPriority="69"/>
-    <w:lsdException w:name="Dark List" w:uiPriority="70"/>
-    <w:lsdException w:name="Colorful Shading" w:uiPriority="71"/>
-    <w:lsdException w:name="Colorful List" w:uiPriority="72"/>
-    <w:lsdException w:name="Colorful Grid" w:uiPriority="73"/>
-    <w:lsdException w:name="Light Shading Accent 1" w:uiPriority="60"/>
-    <w:lsdException w:name="Light List Accent 1" w:uiPriority="61"/>
-    <w:lsdException w:name="Light Grid Accent 1" w:uiPriority="62"/>
-    <w:lsdException w:name="Medium Shading 1 Accent 1" w:uiPriority="63"/>
-    <w:lsdException w:name="Medium Shading 2 Accent 1" w:uiPriority="64"/>
-    <w:lsdException w:name="Medium List 1 Accent 1" w:uiPriority="65"/>
-    <w:lsdException w:name="Revision" w:semiHidden="1"/>
-    <w:lsdException w:name="List Paragraph" w:uiPriority="34" w:qFormat="1"/>
-    <w:lsdException w:name="Quote" w:uiPriority="29" w:qFormat="1"/>
-    <w:lsdException w:name="Intense Quote" w:uiPriority="30" w:qFormat="1"/>
-    <w:lsdException w:name="Medium List 2 Accent 1" w:uiPriority="66"/>
-    <w:lsdException w:name="Medium Grid 1 Accent 1" w:uiPriority="67"/>
-    <w:lsdException w:name="Medium Grid 2 Accent 1" w:uiPriority="68"/>
-    <w:lsdException w:name="Medium Grid 3 Accent 1" w:uiPriority="69"/>
-    <w:lsdException w:name="Dark List Accent 1" w:uiPriority="70"/>
-    <w:lsdException w:name="Colorful Shading Accent 1" w:uiPriority="71"/>
-    <w:lsdException w:name="Colorful List Accent 1" w:uiPriority="72"/>
-    <w:lsdException w:name="Colorful Grid Accent 1" w:uiPriority="73"/>
-    <w:lsdException w:name="Light Shading Accent 2" w:uiPriority="60"/>
-    <w:lsdException w:name="Light List Accent 2" w:uiPriority="61"/>
-    <w:lsdException w:name="Light Grid Accent 2" w:uiPriority="62"/>
-    <w:lsdException w:name="Medium Shading 1 Accent 2" w:uiPriority="63"/>
-    <w:lsdException w:name="Medium Shading 2 Accent 2" w:uiPriority="64"/>
-    <w:lsdException w:name="Medium List 1 Accent 2" w:uiPriority="65"/>
-    <w:lsdException w:name="Medium List 2 Accent 2" w:uiPriority="66"/>
-    <w:lsdException w:name="Medium Grid 1 Accent 2" w:uiPriority="67"/>
-    <w:lsdException w:name="Medium Grid 2 Accent 2" w:uiPriority="68"/>
-    <w:lsdException w:name="Medium Grid 3 Accent 2" w:uiPriority="69"/>
-    <w:lsdException w:name="Dark List Accent 2" w:uiPriority="70"/>
-    <w:lsdException w:name="Colorful Shading Accent 2" w:uiPriority="71"/>
-    <w:lsdException w:name="Colorful List Accent 2" w:uiPriority="72"/>
-    <w:lsdException w:name="Colorful Grid Accent 2" w:uiPriority="73"/>
-    <w:lsdException w:name="Light Shading Accent 3" w:uiPriority="60"/>
-    <w:lsdException w:name="Light List Accent 3" w:uiPriority="61"/>
-    <w:lsdException w:name="Light Grid Accent 3" w:uiPriority="62"/>
-    <w:lsdException w:name="Medium Shading 1 Accent 3" w:uiPriority="63"/>
-    <w:lsdException w:name="Medium Shading 2 Accent 3" w:uiPriority="64"/>
-    <w:lsdException w:name="Medium List 1 Accent 3" w:uiPriority="65"/>
-    <w:lsdException w:name="Medium List 2 Accent 3" w:uiPriority="66"/>
-    <w:lsdException w:name="Medium Grid 1 Accent 3" w:uiPriority="67"/>
-    <w:lsdException w:name="Medium Grid 2 Accent 3" w:uiPriority="68"/>
-    <w:lsdException w:name="Medium Grid 3 Accent 3" w:uiPriority="69"/>
-    <w:lsdException w:name="Dark List Accent 3" w:uiPriority="70"/>
-    <w:lsdException w:name="Colorful Shading Accent 3" w:uiPriority="71"/>
-    <w:lsdException w:name="Colorful List Accent 3" w:uiPriority="72"/>
-    <w:lsdException w:name="Colorful Grid Accent 3" w:uiPriority="73"/>
-    <w:lsdException w:name="Light Shading Accent 4" w:uiPriority="60"/>
-    <w:lsdException w:name="Light List Accent 4" w:uiPriority="61"/>
-    <w:lsdException w:name="Light Grid Accent 4" w:uiPriority="62"/>
-    <w:lsdException w:name="Medium Shading 1 Accent 4" w:uiPriority="63"/>
-    <w:lsdException w:name="Medium Shading 2 Accent 4" w:uiPriority="64"/>
-    <w:lsdException w:name="Medium List 1 Accent 4" w:uiPriority="65"/>
-    <w:lsdException w:name="Medium List 2 Accent 4" w:uiPriority="66"/>
-    <w:lsdException w:name="Medium Grid 1 Accent 4" w:uiPriority="67"/>
-    <w:lsdException w:name="Medium Grid 2 Accent 4" w:uiPriority="68"/>
-    <w:lsdException w:name="Medium Grid 3 Accent 4" w:uiPriority="69"/>
-    <w:lsdException w:name="Dark List Accent 4" w:uiPriority="70"/>
-    <w:lsdException w:name="Colorful Shading Accent 4" w:uiPriority="71"/>
-    <w:lsdException w:name="Colorful List Accent 4" w:uiPriority="72"/>
-    <w:lsdException w:name="Colorful Grid Accent 4" w:uiPriority="73"/>
-    <w:lsdException w:name="Light Shading Accent 5" w:uiPriority="60"/>
-    <w:lsdException w:name="Light List Accent 5" w:uiPriority="61"/>
-    <w:lsdException w:name="Light Grid Accent 5" w:uiPriority="62"/>
-    <w:lsdException w:name="Medium Shading 1 Accent 5" w:uiPriority="63"/>
-    <w:lsdException w:name="Medium Shading 2 Accent 5" w:uiPriority="64"/>
-    <w:lsdException w:name="Medium List 1 Accent 5" w:uiPriority="65"/>
-    <w:lsdException w:name="Medium List 2 Accent 5" w:uiPriority="66"/>
-    <w:lsdException w:name="Medium Grid 1 Accent 5" w:uiPriority="67"/>
-    <w:lsdException w:name="Medium Grid 2 Accent 5" w:uiPriority="68"/>
-    <w:lsdException w:name="Medium Grid 3 Accent 5" w:uiPriority="69"/>
-    <w:lsdException w:name="Dark List Accent 5" w:uiPriority="70"/>
-    <w:lsdException w:name="Colorful Shading Accent 5" w:uiPriority="71"/>
-    <w:lsdException w:name="Colorful List Accent 5" w:uiPriority="72"/>
-    <w:lsdException w:name="Colorful Grid Accent 5" w:uiPriority="73"/>
-    <w:lsdException w:name="Light Shading Accent 6" w:uiPriority="60"/>
-    <w:lsdException w:name="Light List Accent 6" w:uiPriority="61"/>
-    <w:lsdException w:name="Light Grid Accent 6" w:uiPriority="62"/>
-    <w:lsdException w:name="Medium Shading 1 Accent 6" w:uiPriority="63"/>
-    <w:lsdException w:name="Medium Shading 2 Accent 6" w:uiPriority="64"/>
-    <w:lsdException w:name="Medium List 1 Accent 6" w:uiPriority="65"/>
-    <w:lsdException w:name="Medium List 2 Accent 6" w:uiPriority="66"/>
-    <w:lsdException w:name="Medium Grid 1 Accent 6" w:uiPriority="67"/>
-    <w:lsdException w:name="Medium Grid 2 Accent 6" w:uiPriority="68"/>
-    <w:lsdException w:name="Medium Grid 3 Accent 6" w:uiPriority="69"/>
-    <w:lsdException w:name="Dark List Accent 6" w:uiPriority="70"/>
-    <w:lsdException w:name="Colorful Shading Accent 6" w:uiPriority="71"/>
-    <w:lsdException w:name="Colorful List Accent 6" w:uiPriority="72"/>
-    <w:lsdException w:name="Colorful Grid Accent 6" w:uiPriority="73"/>
-    <w:lsdException w:name="Subtle Emphasis" w:uiPriority="19" w:qFormat="1"/>
-    <w:lsdException w:name="Intense Emphasis" w:uiPriority="21" w:qFormat="1"/>
-    <w:lsdException w:name="Subtle Reference" w:uiPriority="31" w:qFormat="1"/>
-    <w:lsdException w:name="Intense Reference" w:uiPriority="32" w:qFormat="1"/>
-    <w:lsdException w:name="Book Title" w:uiPriority="33" w:qFormat="1"/>
-    <w:lsdException w:name="Bibliography" w:semiHidden="1" w:uiPriority="37" w:unhideWhenUsed="1"/>
-    <w:lsdException w:name="TOC Heading" w:semiHidden="1" w:uiPriority="39" w:unhideWhenUsed="1" w:qFormat="1"/>
-    <w:lsdException w:name="Plain Table 1" w:uiPriority="41"/>
-    <w:lsdException w:name="Plain Table 2" w:uiPriority="42"/>
-    <w:lsdException w:name="Plain Table 3" w:uiPriority="43"/>
-    <w:lsdException w:name="Plain Table 4" w:uiPriority="44"/>
-    <w:lsdException w:name="Plain Table 5" w:uiPriority="45"/>
-    <w:lsdException w:name="Grid Table Light" w:uiPriority="40"/>
-    <w:lsdException w:name="Grid Table 1 Light" w:uiPriority="46"/>
-    <w:lsdException w:name="Grid Table 2" w:uiPriority="47"/>
-    <w:lsdException w:name="Grid Table 3" w:uiPriority="48"/>
-    <w:lsdException w:name="Grid Table 4" w:uiPriority="49"/>
-    <w:lsdException w:name="Grid Table 5 Dark" w:uiPriority="50"/>
-    <w:lsdException w:name="Grid Table 6 Colorful" w:uiPriority="51"/>
-    <w:lsdException w:name="Grid Table 7 Colorful" w:uiPriority="52"/>
-    <w:lsdException w:name="Grid Table 1 Light Accent 1" w:uiPriority="46"/>
-    <w:lsdException w:name="Grid Table 2 Accent 1" w:uiPriority="47"/>
-    <w:lsdException w:name="Grid Table 3 Accent 1" w:uiPriority="48"/>
-    <w:lsdException w:name="Grid Table 4 Accent 1" w:uiPriority="49"/>
-    <w:lsdException w:name="Grid Table 5 Dark Accent 1" w:uiPriority="50"/>
-    <w:lsdException w:name="Grid Table 6 Colorful Accent 1" w:uiPriority="51"/>
-    <w:lsdException w:name="Grid Table 7 Colorful Accent 1" w:uiPriority="52"/>
-    <w:lsdException w:name="Grid Table 1 Light Accent 2" w:uiPriority="46"/>
-    <w:lsdException w:name="Grid Table 2 Accent 2" w:uiPriority="47"/>
-    <w:lsdException w:name="Grid Table 3 Accent 2" w:uiPriority="48"/>
-    <w:lsdException w:name="Grid Table 4 Accent 2" w:uiPriority="49"/>
-    <w:lsdException w:name="Grid Table 5 Dark Accent 2" w:uiPriority="50"/>
-    <w:lsdException w:name="Grid Table 6 Colorful Accent 2" w:uiPriority="51"/>
-    <w:lsdException w:name="Grid Table 7 Colorful Accent 2" w:uiPriority="52"/>
-    <w:lsdException w:name="Grid Table 1 Light Accent 3" w:uiPriority="46"/>
-    <w:lsdException w:name="Grid Table 2 Accent 3" w:uiPriority="47"/>
-    <w:lsdException w:name="Grid Table 3 Accent 3" w:uiPriority="48"/>
-    <w:lsdException w:name="Grid Table 4 Accent 3" w:uiPriority="49"/>
-    <w:lsdException w:name="Grid Table 5 Dark Accent 3" w:uiPriority="50"/>
-    <w:lsdException w:name="Grid Table 6 Colorful Accent 3" w:uiPriority="51"/>
-    <w:lsdException w:name="Grid Table 7 Colorful Accent 3" w:uiPriority="52"/>
-    <w:lsdException w:name="Grid Table 1 Light Accent 4" w:uiPriority="46"/>
-    <w:lsdException w:name="Grid Table 2 Accent 4" w:uiPriority="47"/>
-    <w:lsdException w:name="Grid Table 3 Accent 4" w:uiPriority="48"/>
-    <w:lsdException w:name="Grid Table 4 Accent 4" w:uiPriority="49"/>
-    <w:lsdException w:name="Grid Table 5 Dark Accent 4" w:uiPriority="50"/>
-    <w:lsdException w:name="Grid Table 6 Colorful Accent 4" w:uiPriority="51"/>
-    <w:lsdException w:name="Grid Table 7 Colorful Accent 4" w:uiPriority="52"/>
-    <w:lsdException w:name="Grid Table 1 Light Accent 5" w:uiPriority="46"/>
-    <w:lsdException w:name="Grid Table 2 Accent 5" w:uiPriority="47"/>
-    <w:lsdException w:name="Grid Table 3 Accent 5" w:uiPriority="48"/>
-    <w:lsdException w:name="Grid Table 4 Accent 5" w:uiPriority="49"/>
-    <w:lsdException w:name="Grid Table 5 Dark Accent 5" w:uiPriority="50"/>
-    <w:lsdException w:name="Grid Table 6 Colorful Accent 5" w:uiPriority="51"/>
-    <w:lsdException w:name="Grid Table 7 Colorful Accent 5" w:uiPriority="52"/>
-    <w:lsdException w:name="Grid Table 1 Light Accent 6" w:uiPriority="46"/>
-    <w:lsdException w:name="Grid Table 2 Accent 6" w:uiPriority="47"/>
-    <w:lsdException w:name="Grid Table 3 Accent 6" w:uiPriority="48"/>
-    <w:lsdException w:name="Grid Table 4 Accent 6" w:uiPriority="49"/>
-    <w:lsdException w:name="Grid Table 5 Dark Accent 6" w:uiPriority="50"/>
-    <w:lsdException w:name="Grid Table 6 Colorful Accent 6" w:uiPriority="51"/>
-    <w:lsdException w:name="Grid Table 7 Colorful Accent 6" w:uiPriority="52"/>
-    <w:lsdException w:name="List Table 1 Light" w:uiPriority="46"/>
-    <w:lsdException w:name="List Table 2" w:uiPriority="47"/>
-    <w:lsdException w:name="List Table 3" w:uiPriority="48"/>
-    <w:lsdException w:name="List Table 4" w:uiPriority="49"/>
-    <w:lsdException w:name="List Table 5 Dark" w:uiPriority="50"/>
-    <w:lsdException w:name="List Table 6 Colorful" w:uiPriority="51"/>
-    <w:lsdException w:name="List Table 7 Colorful" w:uiPriority="52"/>
-    <w:lsdException w:name="List Table 1 Light Accent 1" w:uiPriority="46"/>
-    <w:lsdException w:name="List Table 2 Accent 1" w:uiPriority="47"/>
-    <w:lsdException w:name="List Table 3 Accent 1" w:uiPriority="48"/>
-    <w:lsdException w:name="List Table 4 Accent 1" w:uiPriority="49"/>
-    <w:lsdException w:name="List Table 5 Dark Accent 1" w:uiPriority="50"/>
-    <w:lsdException w:name="List Table 6 Colorful Accent 1" w:uiPriority="51"/>
-    <w:lsdException w:name="List Table 7 Colorful Accent 1" w:uiPriority="52"/>
-    <w:lsdException w:name="List Table 1 Light Accent 2" w:uiPriority="46"/>
-    <w:lsdException w:name="List Table 2 Accent 2" w:uiPriority="47"/>
-    <w:lsdException w:name="List Table 3 Accent 2" w:uiPriority="48"/>
-    <w:lsdException w:name="List Table 4 Accent 2" w:uiPriority="49"/>
-    <w:lsdException w:name="List Table 5 Dark Accent 2" w:uiPriority="50"/>
-    <w:lsdException w:name="List Table 6 Colorful Accent 2" w:uiPriority="51"/>
-    <w:lsdException w:name="List Table 7 Colorful Accent 2" w:uiPriority="52"/>
-    <w:lsdException w:name="List Table 1 Light Accent 3" w:uiPriority="46"/>
-    <w:lsdException w:name="List Table 2 Accent 3" w:uiPriority="47"/>
-    <w:lsdException w:name="List Table 3 Accent 3" w:uiPriority="48"/>
-    <w:lsdException w:name="List Table 4 Accent 3" w:uiPriority="49"/>
-    <w:lsdException w:name="List Table 5 Dark Accent 3" w:uiPriority="50"/>
-    <w:lsdException w:name="List Table 6 Colorful Accent 3" w:uiPriority="51"/>
-    <w:lsdException w:name="List Table 7 Colorful Accent 3" w:uiPriority="52"/>
-    <w:lsdException w:name="List Table 1 Light Accent 4" w:uiPriority="46"/>
-    <w:lsdException w:name="List Table 2 Accent 4" w:uiPriority="47"/>
-    <w:lsdException w:name="List Table 3 Accent 4" w:uiPriority="48"/>
-    <w:lsdException w:name="List Table 4 Accent 4" w:uiPriority="49"/>
-    <w:lsdException w:name="List Table 5 Dark Accent 4" w:uiPriority="50"/>
-    <w:lsdException w:name="List Table 6 Colorful Accent 4" w:uiPriority="51"/>
-    <w:lsdException w:name="List Table 7 Colorful Accent 4" w:uiPriority="52"/>
-    <w:lsdException w:name="List Table 1 Light Accent 5" w:uiPriority="46"/>
-    <w:lsdException w:name="List Table 2 Accent 5" w:uiPriority="47"/>
-    <w:lsdException w:name="List Table 3 Accent 5" w:uiPriority="48"/>
-    <w:lsdException w:name="List Table 4 Accent 5" w:uiPriority="49"/>
-    <w:lsdException w:name="List Table 5 Dark Accent 5" w:uiPriority="50"/>
-    <w:lsdException w:name="List Table 6 Colorful Accent 5" w:uiPriority="51"/>
-    <w:lsdException w:name="List Table 7 Colorful Accent 5" w:uiPriority="52"/>
-    <w:lsdException w:name="List Table 1 Light Accent 6" w:uiPriority="46"/>
-    <w:lsdException w:name="List Table 2 Accent 6" w:uiPriority="47"/>
-    <w:lsdException w:name="List Table 3 Accent 6" w:uiPriority="48"/>
-    <w:lsdException w:name="List Table 4 Accent 6" w:uiPriority="49"/>
-    <w:lsdException w:name="List Table 5 Dark Accent 6" w:uiPriority="50"/>
-    <w:lsdException w:name="List Table 6 Colorful Accent 6" w:uiPriority="51"/>
-    <w:lsdException w:name="List Table 7 Colorful Accent 6" w:uiPriority="52"/>
+  <w:latentStyles w:defLockedState="0" w:defUIPriority="99" w:defSemiHidden="1" w:defUnhideWhenUsed="1" w:defQFormat="0" w:count="276">
+    <w:lsdException w:name="Normal" w:semiHidden="0" w:uiPriority="0" w:unhideWhenUsed="0" w:qFormat="1"/>
+    <w:lsdException w:name="heading 1" w:semiHidden="0" w:uiPriority="9" w:unhideWhenUsed="0" w:qFormat="1"/>
+    <w:lsdException w:name="heading 2" w:uiPriority="9" w:qFormat="1"/>
+    <w:lsdException w:name="heading 3" w:uiPriority="9" w:qFormat="1"/>
+    <w:lsdException w:name="heading 4" w:uiPriority="9" w:qFormat="1"/>
+    <w:lsdException w:name="heading 5" w:uiPriority="9" w:qFormat="1"/>
+    <w:lsdException w:name="heading 6" w:uiPriority="9" w:qFormat="1"/>
+    <w:lsdException w:name="heading 7" w:uiPriority="9" w:qFormat="1"/>
+    <w:lsdException w:name="heading 8" w:uiPriority="9" w:qFormat="1"/>
+    <w:lsdException w:name="heading 9" w:uiPriority="9" w:qFormat="1"/>
+    <w:lsdException w:name="toc 1" w:uiPriority="39"/>
+    <w:lsdException w:name="toc 2" w:uiPriority="39"/>
+    <w:lsdException w:name="toc 3" w:uiPriority="39"/>
+    <w:lsdException w:name="toc 4" w:uiPriority="39"/>
+    <w:lsdException w:name="toc 5" w:uiPriority="39"/>
+    <w:lsdException w:name="toc 6" w:uiPriority="39"/>
+    <w:lsdException w:name="toc 7" w:uiPriority="39"/>
+    <w:lsdException w:name="toc 8" w:uiPriority="39"/>
+    <w:lsdException w:name="toc 9" w:uiPriority="39"/>
+    <w:lsdException w:name="caption" w:uiPriority="35" w:qFormat="1"/>
+    <w:lsdException w:name="Title" w:semiHidden="0" w:uiPriority="10" w:unhideWhenUsed="0" w:qFormat="1"/>
+    <w:lsdException w:name="Default Paragraph Font" w:uiPriority="1"/>
+    <w:lsdException w:name="Subtitle" w:semiHidden="0" w:uiPriority="11" w:unhideWhenUsed="0" w:qFormat="1"/>
+    <w:lsdException w:name="Strong" w:semiHidden="0" w:uiPriority="22" w:unhideWhenUsed="0" w:qFormat="1"/>
+    <w:lsdException w:name="Emphasis" w:semiHidden="0" w:uiPriority="20" w:unhideWhenUsed="0" w:qFormat="1"/>
+    <w:lsdException w:name="Table Grid" w:semiHidden="0" w:uiPriority="39" w:unhideWhenUsed="0"/>
+    <w:lsdException w:name="Note Level 1" w:semiHidden="0" w:unhideWhenUsed="0"/>
+    <w:lsdException w:name="Note Level 2" w:semiHidden="0" w:unhideWhenUsed="0"/>
+    <w:lsdException w:name="Note Level 3" w:semiHidden="0" w:unhideWhenUsed="0"/>
+    <w:lsdException w:name="Note Level 4" w:semiHidden="0" w:unhideWhenUsed="0"/>
+    <w:lsdException w:name="Note Level 5" w:semiHidden="0" w:unhideWhenUsed="0"/>
+    <w:lsdException w:name="Note Level 6" w:semiHidden="0" w:unhideWhenUsed="0"/>
+    <w:lsdException w:name="Note Level 7" w:semiHidden="0" w:unhideWhenUsed="0"/>
+    <w:lsdException w:name="Note Level 8" w:semiHidden="0" w:unhideWhenUsed="0"/>
+    <w:lsdException w:name="Note Level 9" w:semiHidden="0" w:unhideWhenUsed="0"/>
+    <w:lsdException w:name="Placeholder Text" w:unhideWhenUsed="0"/>
+    <w:lsdException w:name="No Spacing" w:semiHidden="0" w:uiPriority="1" w:unhideWhenUsed="0" w:qFormat="1"/>
+    <w:lsdException w:name="Light Shading" w:semiHidden="0" w:uiPriority="60" w:unhideWhenUsed="0"/>
+    <w:lsdException w:name="Light List" w:semiHidden="0" w:uiPriority="61" w:unhideWhenUsed="0"/>
+    <w:lsdException w:name="Light Grid" w:semiHidden="0" w:uiPriority="62" w:unhideWhenUsed="0"/>
+    <w:lsdException w:name="Medium Shading 1" w:semiHidden="0" w:uiPriority="63" w:unhideWhenUsed="0"/>
+    <w:lsdException w:name="Medium Shading 2" w:semiHidden="0" w:uiPriority="64" w:unhideWhenUsed="0"/>
+    <w:lsdException w:name="Medium List 1" w:semiHidden="0" w:uiPriority="65" w:unhideWhenUsed="0"/>
+    <w:lsdException w:name="Medium List 2" w:semiHidden="0" w:uiPriority="66" w:unhideWhenUsed="0"/>
+    <w:lsdException w:name="Medium Grid 1" w:semiHidden="0" w:uiPriority="67" w:unhideWhenUsed="0"/>
+    <w:lsdException w:name="Medium Grid 2" w:semiHidden="0" w:uiPriority="68" w:unhideWhenUsed="0"/>
+    <w:lsdException w:name="Medium Grid 3" w:semiHidden="0" w:uiPriority="69" w:unhideWhenUsed="0"/>
+    <w:lsdException w:name="Dark List" w:semiHidden="0" w:uiPriority="70" w:unhideWhenUsed="0"/>
+    <w:lsdException w:name="Colorful Shading" w:semiHidden="0" w:uiPriority="71" w:unhideWhenUsed="0"/>
+    <w:lsdException w:name="Colorful List" w:semiHidden="0" w:uiPriority="72" w:unhideWhenUsed="0"/>
+    <w:lsdException w:name="Colorful Grid" w:semiHidden="0" w:uiPriority="73" w:unhideWhenUsed="0"/>
+    <w:lsdException w:name="Light Shading Accent 1" w:semiHidden="0" w:uiPriority="60" w:unhideWhenUsed="0"/>
+    <w:lsdException w:name="Light List Accent 1" w:semiHidden="0" w:uiPriority="61" w:unhideWhenUsed="0"/>
+    <w:lsdException w:name="Light Grid Accent 1" w:semiHidden="0" w:uiPriority="62" w:unhideWhenUsed="0"/>
+    <w:lsdException w:name="Medium Shading 1 Accent 1" w:semiHidden="0" w:uiPriority="63" w:unhideWhenUsed="0"/>
+    <w:lsdException w:name="Medium Shading 2 Accent 1" w:semiHidden="0" w:uiPriority="64" w:unhideWhenUsed="0"/>
+    <w:lsdException w:name="Medium List 1 Accent 1" w:semiHidden="0" w:uiPriority="65" w:unhideWhenUsed="0"/>
+    <w:lsdException w:name="Revision" w:unhideWhenUsed="0"/>
+    <w:lsdException w:name="List Paragraph" w:semiHidden="0" w:uiPriority="34" w:unhideWhenUsed="0" w:qFormat="1"/>
+    <w:lsdException w:name="Quote" w:semiHidden="0" w:uiPriority="29" w:unhideWhenUsed="0" w:qFormat="1"/>
+    <w:lsdException w:name="Intense Quote" w:semiHidden="0" w:uiPriority="30" w:unhideWhenUsed="0" w:qFormat="1"/>
+    <w:lsdException w:name="Medium List 2 Accent 1" w:semiHidden="0" w:uiPriority="66" w:unhideWhenUsed="0"/>
+    <w:lsdException w:name="Medium Grid 1 Accent 1" w:semiHidden="0" w:uiPriority="67" w:unhideWhenUsed="0"/>
+    <w:lsdException w:name="Medium Grid 2 Accent 1" w:semiHidden="0" w:uiPriority="68" w:unhideWhenUsed="0"/>
+    <w:lsdException w:name="Medium Grid 3 Accent 1" w:semiHidden="0" w:uiPriority="69" w:unhideWhenUsed="0"/>
+    <w:lsdException w:name="Dark List Accent 1" w:semiHidden="0" w:uiPriority="70" w:unhideWhenUsed="0"/>
+    <w:lsdException w:name="Colorful Shading Accent 1" w:semiHidden="0" w:uiPriority="71" w:unhideWhenUsed="0"/>
+    <w:lsdException w:name="Colorful List Accent 1" w:semiHidden="0" w:uiPriority="72" w:unhideWhenUsed="0"/>
+    <w:lsdException w:name="Colorful Grid Accent 1" w:semiHidden="0" w:uiPriority="73" w:unhideWhenUsed="0"/>
+    <w:lsdException w:name="Light Shading Accent 2" w:semiHidden="0" w:uiPriority="60" w:unhideWhenUsed="0"/>
+    <w:lsdException w:name="Light List Accent 2" w:semiHidden="0" w:uiPriority="61" w:unhideWhenUsed="0"/>
+    <w:lsdException w:name="Light Grid Accent 2" w:semiHidden="0" w:uiPriority="62" w:unhideWhenUsed="0"/>
+    <w:lsdException w:name="Medium Shading 1 Accent 2" w:semiHidden="0" w:uiPriority="63" w:unhideWhenUsed="0"/>
+    <w:lsdException w:name="Medium Shading 2 Accent 2" w:semiHidden="0" w:uiPriority="64" w:unhideWhenUsed="0"/>
+    <w:lsdException w:name="Medium List 1 Accent 2" w:semiHidden="0" w:uiPriority="65" w:unhideWhenUsed="0"/>
+    <w:lsdException w:name="Medium List 2 Accent 2" w:semiHidden="0" w:uiPriority="66" w:unhideWhenUsed="0"/>
+    <w:lsdException w:name="Medium Grid 1 Accent 2" w:semiHidden="0" w:uiPriority="67" w:unhideWhenUsed="0"/>
+    <w:lsdException w:name="Medium Grid 2 Accent 2" w:semiHidden="0" w:uiPriority="68" w:unhideWhenUsed="0"/>
+    <w:lsdException w:name="Medium Grid 3 Accent 2" w:semiHidden="0" w:uiPriority="69" w:unhideWhenUsed="0"/>
+    <w:lsdException w:name="Dark List Accent 2" w:semiHidden="0" w:uiPriority="70" w:unhideWhenUsed="0"/>
+    <w:lsdException w:name="Colorful Shading Accent 2" w:semiHidden="0" w:uiPriority="71" w:unhideWhenUsed="0"/>
+    <w:lsdException w:name="Colorful List Accent 2" w:semiHidden="0" w:uiPriority="72" w:unhideWhenUsed="0"/>
+    <w:lsdException w:name="Colorful Grid Accent 2" w:semiHidden="0" w:uiPriority="73" w:unhideWhenUsed="0"/>
+    <w:lsdException w:name="Light Shading Accent 3" w:semiHidden="0" w:uiPriority="60" w:unhideWhenUsed="0"/>
+    <w:lsdException w:name="Light List Accent 3" w:semiHidden="0" w:uiPriority="61" w:unhideWhenUsed="0"/>
+    <w:lsdException w:name="Light Grid Accent 3" w:semiHidden="0" w:uiPriority="62" w:unhideWhenUsed="0"/>
+    <w:lsdException w:name="Medium Shading 1 Accent 3" w:semiHidden="0" w:uiPriority="63" w:unhideWhenUsed="0"/>
+    <w:lsdException w:name="Medium Shading 2 Accent 3" w:semiHidden="0" w:uiPriority="64" w:unhideWhenUsed="0"/>
+    <w:lsdException w:name="Medium List 1 Accent 3" w:semiHidden="0" w:uiPriority="65" w:unhideWhenUsed="0"/>
+    <w:lsdException w:name="Medium List 2 Accent 3" w:semiHidden="0" w:uiPriority="66" w:unhideWhenUsed="0"/>
+    <w:lsdException w:name="Medium Grid 1 Accent 3" w:semiHidden="0" w:uiPriority="67" w:unhideWhenUsed="0"/>
+    <w:lsdException w:name="Medium Grid 2 Accent 3" w:semiHidden="0" w:uiPriority="68" w:unhideWhenUsed="0"/>
+    <w:lsdException w:name="Medium Grid 3 Accent 3" w:semiHidden="0" w:uiPriority="69" w:unhideWhenUsed="0"/>
+    <w:lsdException w:name="Dark List Accent 3" w:semiHidden="0" w:uiPriority="70" w:unhideWhenUsed="0"/>
+    <w:lsdException w:name="Colorful Shading Accent 3" w:semiHidden="0" w:uiPriority="71" w:unhideWhenUsed="0"/>
+    <w:lsdException w:name="Colorful List Accent 3" w:semiHidden="0" w:uiPriority="72" w:unhideWhenUsed="0"/>
+    <w:lsdException w:name="Colorful Grid Accent 3" w:semiHidden="0" w:uiPriority="73" w:unhideWhenUsed="0"/>
+    <w:lsdException w:name="Light Shading Accent 4" w:semiHidden="0" w:uiPriority="60" w:unhideWhenUsed="0"/>
+    <w:lsdException w:name="Light List Accent 4" w:semiHidden="0" w:uiPriority="61" w:unhideWhenUsed="0"/>
+    <w:lsdException w:name="Light Grid Accent 4" w:semiHidden="0" w:uiPriority="62" w:unhideWhenUsed="0"/>
+    <w:lsdException w:name="Medium Shading 1 Accent 4" w:semiHidden="0" w:uiPriority="63" w:unhideWhenUsed="0"/>
+    <w:lsdException w:name="Medium Shading 2 Accent 4" w:semiHidden="0" w:uiPriority="64" w:unhideWhenUsed="0"/>
+    <w:lsdException w:name="Medium List 1 Accent 4" w:semiHidden="0" w:uiPriority="65" w:unhideWhenUsed="0"/>
+    <w:lsdException w:name="Medium List 2 Accent 4" w:semiHidden="0" w:uiPriority="66" w:unhideWhenUsed="0"/>
+    <w:lsdException w:name="Medium Grid 1 Accent 4" w:semiHidden="0" w:uiPriority="67" w:unhideWhenUsed="0"/>
+    <w:lsdException w:name="Medium Grid 2 Accent 4" w:semiHidden="0" w:uiPriority="68" w:unhideWhenUsed="0"/>
+    <w:lsdException w:name="Medium Grid 3 Accent 4" w:semiHidden="0" w:uiPriority="69" w:unhideWhenUsed="0"/>
+    <w:lsdException w:name="Dark List Accent 4" w:semiHidden="0" w:uiPriority="70" w:unhideWhenUsed="0"/>
+    <w:lsdException w:name="Colorful Shading Accent 4" w:semiHidden="0" w:uiPriority="71" w:unhideWhenUsed="0"/>
+    <w:lsdException w:name="Colorful List Accent 4" w:semiHidden="0" w:uiPriority="72" w:unhideWhenUsed="0"/>
+    <w:lsdException w:name="Colorful Grid Accent 4" w:semiHidden="0" w:uiPriority="73" w:unhideWhenUsed="0"/>
+    <w:lsdException w:name="Light Shading Accent 5" w:semiHidden="0" w:uiPriority="60" w:unhideWhenUsed="0"/>
+    <w:lsdException w:name="Light List Accent 5" w:semiHidden="0" w:uiPriority="61" w:unhideWhenUsed="0"/>
+    <w:lsdException w:name="Light Grid Accent 5" w:semiHidden="0" w:uiPriority="62" w:unhideWhenUsed="0"/>
+    <w:lsdException w:name="Medium Shading 1 Accent 5" w:semiHidden="0" w:uiPriority="63" w:unhideWhenUsed="0"/>
+    <w:lsdException w:name="Medium Shading 2 Accent 5" w:semiHidden="0" w:uiPriority="64" w:unhideWhenUsed="0"/>
+    <w:lsdException w:name="Medium List 1 Accent 5" w:semiHidden="0" w:uiPriority="65" w:unhideWhenUsed="0"/>
+    <w:lsdException w:name="Medium List 2 Accent 5" w:semiHidden="0" w:uiPriority="66" w:unhideWhenUsed="0"/>
+    <w:lsdException w:name="Medium Grid 1 Accent 5" w:semiHidden="0" w:uiPriority="67" w:unhideWhenUsed="0"/>
+    <w:lsdException w:name="Medium Grid 2 Accent 5" w:semiHidden="0" w:uiPriority="68" w:unhideWhenUsed="0"/>
+    <w:lsdException w:name="Medium Grid 3 Accent 5" w:semiHidden="0" w:uiPriority="69" w:unhideWhenUsed="0"/>
+    <w:lsdException w:name="Dark List Accent 5" w:semiHidden="0" w:uiPriority="70" w:unhideWhenUsed="0"/>
+    <w:lsdException w:name="Colorful Shading Accent 5" w:semiHidden="0" w:uiPriority="71" w:unhideWhenUsed="0"/>
+    <w:lsdException w:name="Colorful List Accent 5" w:semiHidden="0" w:uiPriority="72" w:unhideWhenUsed="0"/>
+    <w:lsdException w:name="Colorful Grid Accent 5" w:semiHidden="0" w:uiPriority="73" w:unhideWhenUsed="0"/>
+    <w:lsdException w:name="Light Shading Accent 6" w:semiHidden="0" w:uiPriority="60" w:unhideWhenUsed="0"/>
+    <w:lsdException w:name="Light List Accent 6" w:semiHidden="0" w:uiPriority="61" w:unhideWhenUsed="0"/>
+    <w:lsdException w:name="Light Grid Accent 6" w:semiHidden="0" w:uiPriority="62" w:unhideWhenUsed="0"/>
+    <w:lsdException w:name="Medium Shading 1 Accent 6" w:semiHidden="0" w:uiPriority="63" w:unhideWhenUsed="0"/>
+    <w:lsdException w:name="Medium Shading 2 Accent 6" w:semiHidden="0" w:uiPriority="64" w:unhideWhenUsed="0"/>
+    <w:lsdException w:name="Medium List 1 Accent 6" w:semiHidden="0" w:uiPriority="65" w:unhideWhenUsed="0"/>
+    <w:lsdException w:name="Medium List 2 Accent 6" w:semiHidden="0" w:uiPriority="66" w:unhideWhenUsed="0"/>
+    <w:lsdException w:name="Medium Grid 1 Accent 6" w:semiHidden="0" w:uiPriority="67" w:unhideWhenUsed="0"/>
+    <w:lsdException w:name="Medium Grid 2 Accent 6" w:semiHidden="0" w:uiPriority="68" w:unhideWhenUsed="0"/>
+    <w:lsdException w:name="Medium Grid 3 Accent 6" w:semiHidden="0" w:uiPriority="69" w:unhideWhenUsed="0"/>
+    <w:lsdException w:name="Dark List Accent 6" w:semiHidden="0" w:uiPriority="70" w:unhideWhenUsed="0"/>
+    <w:lsdException w:name="Colorful Shading Accent 6" w:semiHidden="0" w:uiPriority="71" w:unhideWhenUsed="0"/>
+    <w:lsdException w:name="Colorful List Accent 6" w:semiHidden="0" w:uiPriority="72" w:unhideWhenUsed="0"/>
+    <w:lsdException w:name="Colorful Grid Accent 6" w:semiHidden="0" w:uiPriority="73" w:unhideWhenUsed="0"/>
+    <w:lsdException w:name="Subtle Emphasis" w:semiHidden="0" w:uiPriority="19" w:unhideWhenUsed="0" w:qFormat="1"/>
+    <w:lsdException w:name="Intense Emphasis" w:semiHidden="0" w:uiPriority="21" w:unhideWhenUsed="0" w:qFormat="1"/>
+    <w:lsdException w:name="Subtle Reference" w:semiHidden="0" w:uiPriority="31" w:unhideWhenUsed="0" w:qFormat="1"/>
+    <w:lsdException w:name="Intense Reference" w:semiHidden="0" w:uiPriority="32" w:unhideWhenUsed="0" w:qFormat="1"/>
+    <w:lsdException w:name="Book Title" w:semiHidden="0" w:uiPriority="33" w:unhideWhenUsed="0" w:qFormat="1"/>
+    <w:lsdException w:name="Bibliography" w:uiPriority="37"/>
+    <w:lsdException w:name="TOC Heading" w:uiPriority="39" w:qFormat="1"/>
   </w:latentStyles>
   <w:style w:type="paragraph" w:default="1" w:styleId="Normal">
     <w:name w:val="Normal"/>
@@ -2380,6 +2120,256 @@
       <w:contextualSpacing/>
     </w:pPr>
   </w:style>
+  <w:style w:type="character" w:styleId="FollowedHyperlink">
+    <w:name w:val="FollowedHyperlink"/>
+    <w:basedOn w:val="DefaultParagraphFont"/>
+    <w:uiPriority w:val="99"/>
+    <w:semiHidden/>
+    <w:unhideWhenUsed/>
+    <w:rsid w:val="00CF0111"/>
+    <w:rPr>
+      <w:color w:val="954F72" w:themeColor="followedHyperlink"/>
+      <w:u w:val="single"/>
+    </w:rPr>
+  </w:style>
+</w:styles>
+</file>
+
+<file path=word/stylesWithEffects.xml><?xml version="1.0" encoding="utf-8"?>
+<w:styles xmlns:wpc="http://schemas.microsoft.com/office/word/2010/wordprocessingCanvas" xmlns:mo="http://schemas.microsoft.com/office/mac/office/2008/main" xmlns:mc="http://schemas.openxmlformats.org/markup-compatibility/2006" xmlns:mv="urn:schemas-microsoft-com:mac:vml" xmlns:o="urn:schemas-microsoft-com:office:office" xmlns:r="http://schemas.openxmlformats.org/officeDocument/2006/relationships" xmlns:m="http://schemas.openxmlformats.org/officeDocument/2006/math" xmlns:v="urn:schemas-microsoft-com:vml" xmlns:wp14="http://schemas.microsoft.com/office/word/2010/wordprocessingDrawing" xmlns:wp="http://schemas.openxmlformats.org/drawingml/2006/wordprocessingDrawing" xmlns:w10="urn:schemas-microsoft-com:office:word" xmlns:w="http://schemas.openxmlformats.org/wordprocessingml/2006/main" xmlns:w14="http://schemas.microsoft.com/office/word/2010/wordml" xmlns:wpg="http://schemas.microsoft.com/office/word/2010/wordprocessingGroup" xmlns:wpi="http://schemas.microsoft.com/office/word/2010/wordprocessingInk" xmlns:wne="http://schemas.microsoft.com/office/word/2006/wordml" xmlns:wps="http://schemas.microsoft.com/office/word/2010/wordprocessingShape" mc:Ignorable="w14 wp14">
+  <w:docDefaults>
+    <w:rPrDefault>
+      <w:rPr>
+        <w:rFonts w:asciiTheme="minorHAnsi" w:eastAsiaTheme="minorHAnsi" w:hAnsiTheme="minorHAnsi" w:cstheme="minorBidi"/>
+        <w:sz w:val="22"/>
+        <w:szCs w:val="22"/>
+        <w:lang w:val="en-GB" w:eastAsia="en-US" w:bidi="ar-SA"/>
+      </w:rPr>
+    </w:rPrDefault>
+    <w:pPrDefault>
+      <w:pPr>
+        <w:spacing w:after="160" w:line="259" w:lineRule="auto"/>
+      </w:pPr>
+    </w:pPrDefault>
+  </w:docDefaults>
+  <w:latentStyles w:defLockedState="0" w:defUIPriority="99" w:defSemiHidden="1" w:defUnhideWhenUsed="1" w:defQFormat="0" w:count="276">
+    <w:lsdException w:name="Normal" w:semiHidden="0" w:uiPriority="0" w:unhideWhenUsed="0" w:qFormat="1"/>
+    <w:lsdException w:name="heading 1" w:semiHidden="0" w:uiPriority="9" w:unhideWhenUsed="0" w:qFormat="1"/>
+    <w:lsdException w:name="heading 2" w:uiPriority="9" w:qFormat="1"/>
+    <w:lsdException w:name="heading 3" w:uiPriority="9" w:qFormat="1"/>
+    <w:lsdException w:name="heading 4" w:uiPriority="9" w:qFormat="1"/>
+    <w:lsdException w:name="heading 5" w:uiPriority="9" w:qFormat="1"/>
+    <w:lsdException w:name="heading 6" w:uiPriority="9" w:qFormat="1"/>
+    <w:lsdException w:name="heading 7" w:uiPriority="9" w:qFormat="1"/>
+    <w:lsdException w:name="heading 8" w:uiPriority="9" w:qFormat="1"/>
+    <w:lsdException w:name="heading 9" w:uiPriority="9" w:qFormat="1"/>
+    <w:lsdException w:name="toc 1" w:uiPriority="39"/>
+    <w:lsdException w:name="toc 2" w:uiPriority="39"/>
+    <w:lsdException w:name="toc 3" w:uiPriority="39"/>
+    <w:lsdException w:name="toc 4" w:uiPriority="39"/>
+    <w:lsdException w:name="toc 5" w:uiPriority="39"/>
+    <w:lsdException w:name="toc 6" w:uiPriority="39"/>
+    <w:lsdException w:name="toc 7" w:uiPriority="39"/>
+    <w:lsdException w:name="toc 8" w:uiPriority="39"/>
+    <w:lsdException w:name="toc 9" w:uiPriority="39"/>
+    <w:lsdException w:name="caption" w:uiPriority="35" w:qFormat="1"/>
+    <w:lsdException w:name="Title" w:semiHidden="0" w:uiPriority="10" w:unhideWhenUsed="0" w:qFormat="1"/>
+    <w:lsdException w:name="Default Paragraph Font" w:uiPriority="1"/>
+    <w:lsdException w:name="Subtitle" w:semiHidden="0" w:uiPriority="11" w:unhideWhenUsed="0" w:qFormat="1"/>
+    <w:lsdException w:name="Strong" w:semiHidden="0" w:uiPriority="22" w:unhideWhenUsed="0" w:qFormat="1"/>
+    <w:lsdException w:name="Emphasis" w:semiHidden="0" w:uiPriority="20" w:unhideWhenUsed="0" w:qFormat="1"/>
+    <w:lsdException w:name="Table Grid" w:semiHidden="0" w:uiPriority="39" w:unhideWhenUsed="0"/>
+    <w:lsdException w:name="Note Level 1" w:semiHidden="0" w:unhideWhenUsed="0"/>
+    <w:lsdException w:name="Note Level 2" w:semiHidden="0" w:unhideWhenUsed="0"/>
+    <w:lsdException w:name="Note Level 3" w:semiHidden="0" w:unhideWhenUsed="0"/>
+    <w:lsdException w:name="Note Level 4" w:semiHidden="0" w:unhideWhenUsed="0"/>
+    <w:lsdException w:name="Note Level 5" w:semiHidden="0" w:unhideWhenUsed="0"/>
+    <w:lsdException w:name="Note Level 6" w:semiHidden="0" w:unhideWhenUsed="0"/>
+    <w:lsdException w:name="Note Level 7" w:semiHidden="0" w:unhideWhenUsed="0"/>
+    <w:lsdException w:name="Note Level 8" w:semiHidden="0" w:unhideWhenUsed="0"/>
+    <w:lsdException w:name="Note Level 9" w:semiHidden="0" w:unhideWhenUsed="0"/>
+    <w:lsdException w:name="Placeholder Text" w:unhideWhenUsed="0"/>
+    <w:lsdException w:name="No Spacing" w:semiHidden="0" w:uiPriority="1" w:unhideWhenUsed="0" w:qFormat="1"/>
+    <w:lsdException w:name="Light Shading" w:semiHidden="0" w:uiPriority="60" w:unhideWhenUsed="0"/>
+    <w:lsdException w:name="Light List" w:semiHidden="0" w:uiPriority="61" w:unhideWhenUsed="0"/>
+    <w:lsdException w:name="Light Grid" w:semiHidden="0" w:uiPriority="62" w:unhideWhenUsed="0"/>
+    <w:lsdException w:name="Medium Shading 1" w:semiHidden="0" w:uiPriority="63" w:unhideWhenUsed="0"/>
+    <w:lsdException w:name="Medium Shading 2" w:semiHidden="0" w:uiPriority="64" w:unhideWhenUsed="0"/>
+    <w:lsdException w:name="Medium List 1" w:semiHidden="0" w:uiPriority="65" w:unhideWhenUsed="0"/>
+    <w:lsdException w:name="Medium List 2" w:semiHidden="0" w:uiPriority="66" w:unhideWhenUsed="0"/>
+    <w:lsdException w:name="Medium Grid 1" w:semiHidden="0" w:uiPriority="67" w:unhideWhenUsed="0"/>
+    <w:lsdException w:name="Medium Grid 2" w:semiHidden="0" w:uiPriority="68" w:unhideWhenUsed="0"/>
+    <w:lsdException w:name="Medium Grid 3" w:semiHidden="0" w:uiPriority="69" w:unhideWhenUsed="0"/>
+    <w:lsdException w:name="Dark List" w:semiHidden="0" w:uiPriority="70" w:unhideWhenUsed="0"/>
+    <w:lsdException w:name="Colorful Shading" w:semiHidden="0" w:uiPriority="71" w:unhideWhenUsed="0"/>
+    <w:lsdException w:name="Colorful List" w:semiHidden="0" w:uiPriority="72" w:unhideWhenUsed="0"/>
+    <w:lsdException w:name="Colorful Grid" w:semiHidden="0" w:uiPriority="73" w:unhideWhenUsed="0"/>
+    <w:lsdException w:name="Light Shading Accent 1" w:semiHidden="0" w:uiPriority="60" w:unhideWhenUsed="0"/>
+    <w:lsdException w:name="Light List Accent 1" w:semiHidden="0" w:uiPriority="61" w:unhideWhenUsed="0"/>
+    <w:lsdException w:name="Light Grid Accent 1" w:semiHidden="0" w:uiPriority="62" w:unhideWhenUsed="0"/>
+    <w:lsdException w:name="Medium Shading 1 Accent 1" w:semiHidden="0" w:uiPriority="63" w:unhideWhenUsed="0"/>
+    <w:lsdException w:name="Medium Shading 2 Accent 1" w:semiHidden="0" w:uiPriority="64" w:unhideWhenUsed="0"/>
+    <w:lsdException w:name="Medium List 1 Accent 1" w:semiHidden="0" w:uiPriority="65" w:unhideWhenUsed="0"/>
+    <w:lsdException w:name="Revision" w:unhideWhenUsed="0"/>
+    <w:lsdException w:name="List Paragraph" w:semiHidden="0" w:uiPriority="34" w:unhideWhenUsed="0" w:qFormat="1"/>
+    <w:lsdException w:name="Quote" w:semiHidden="0" w:uiPriority="29" w:unhideWhenUsed="0" w:qFormat="1"/>
+    <w:lsdException w:name="Intense Quote" w:semiHidden="0" w:uiPriority="30" w:unhideWhenUsed="0" w:qFormat="1"/>
+    <w:lsdException w:name="Medium List 2 Accent 1" w:semiHidden="0" w:uiPriority="66" w:unhideWhenUsed="0"/>
+    <w:lsdException w:name="Medium Grid 1 Accent 1" w:semiHidden="0" w:uiPriority="67" w:unhideWhenUsed="0"/>
+    <w:lsdException w:name="Medium Grid 2 Accent 1" w:semiHidden="0" w:uiPriority="68" w:unhideWhenUsed="0"/>
+    <w:lsdException w:name="Medium Grid 3 Accent 1" w:semiHidden="0" w:uiPriority="69" w:unhideWhenUsed="0"/>
+    <w:lsdException w:name="Dark List Accent 1" w:semiHidden="0" w:uiPriority="70" w:unhideWhenUsed="0"/>
+    <w:lsdException w:name="Colorful Shading Accent 1" w:semiHidden="0" w:uiPriority="71" w:unhideWhenUsed="0"/>
+    <w:lsdException w:name="Colorful List Accent 1" w:semiHidden="0" w:uiPriority="72" w:unhideWhenUsed="0"/>
+    <w:lsdException w:name="Colorful Grid Accent 1" w:semiHidden="0" w:uiPriority="73" w:unhideWhenUsed="0"/>
+    <w:lsdException w:name="Light Shading Accent 2" w:semiHidden="0" w:uiPriority="60" w:unhideWhenUsed="0"/>
+    <w:lsdException w:name="Light List Accent 2" w:semiHidden="0" w:uiPriority="61" w:unhideWhenUsed="0"/>
+    <w:lsdException w:name="Light Grid Accent 2" w:semiHidden="0" w:uiPriority="62" w:unhideWhenUsed="0"/>
+    <w:lsdException w:name="Medium Shading 1 Accent 2" w:semiHidden="0" w:uiPriority="63" w:unhideWhenUsed="0"/>
+    <w:lsdException w:name="Medium Shading 2 Accent 2" w:semiHidden="0" w:uiPriority="64" w:unhideWhenUsed="0"/>
+    <w:lsdException w:name="Medium List 1 Accent 2" w:semiHidden="0" w:uiPriority="65" w:unhideWhenUsed="0"/>
+    <w:lsdException w:name="Medium List 2 Accent 2" w:semiHidden="0" w:uiPriority="66" w:unhideWhenUsed="0"/>
+    <w:lsdException w:name="Medium Grid 1 Accent 2" w:semiHidden="0" w:uiPriority="67" w:unhideWhenUsed="0"/>
+    <w:lsdException w:name="Medium Grid 2 Accent 2" w:semiHidden="0" w:uiPriority="68" w:unhideWhenUsed="0"/>
+    <w:lsdException w:name="Medium Grid 3 Accent 2" w:semiHidden="0" w:uiPriority="69" w:unhideWhenUsed="0"/>
+    <w:lsdException w:name="Dark List Accent 2" w:semiHidden="0" w:uiPriority="70" w:unhideWhenUsed="0"/>
+    <w:lsdException w:name="Colorful Shading Accent 2" w:semiHidden="0" w:uiPriority="71" w:unhideWhenUsed="0"/>
+    <w:lsdException w:name="Colorful List Accent 2" w:semiHidden="0" w:uiPriority="72" w:unhideWhenUsed="0"/>
+    <w:lsdException w:name="Colorful Grid Accent 2" w:semiHidden="0" w:uiPriority="73" w:unhideWhenUsed="0"/>
+    <w:lsdException w:name="Light Shading Accent 3" w:semiHidden="0" w:uiPriority="60" w:unhideWhenUsed="0"/>
+    <w:lsdException w:name="Light List Accent 3" w:semiHidden="0" w:uiPriority="61" w:unhideWhenUsed="0"/>
+    <w:lsdException w:name="Light Grid Accent 3" w:semiHidden="0" w:uiPriority="62" w:unhideWhenUsed="0"/>
+    <w:lsdException w:name="Medium Shading 1 Accent 3" w:semiHidden="0" w:uiPriority="63" w:unhideWhenUsed="0"/>
+    <w:lsdException w:name="Medium Shading 2 Accent 3" w:semiHidden="0" w:uiPriority="64" w:unhideWhenUsed="0"/>
+    <w:lsdException w:name="Medium List 1 Accent 3" w:semiHidden="0" w:uiPriority="65" w:unhideWhenUsed="0"/>
+    <w:lsdException w:name="Medium List 2 Accent 3" w:semiHidden="0" w:uiPriority="66" w:unhideWhenUsed="0"/>
+    <w:lsdException w:name="Medium Grid 1 Accent 3" w:semiHidden="0" w:uiPriority="67" w:unhideWhenUsed="0"/>
+    <w:lsdException w:name="Medium Grid 2 Accent 3" w:semiHidden="0" w:uiPriority="68" w:unhideWhenUsed="0"/>
+    <w:lsdException w:name="Medium Grid 3 Accent 3" w:semiHidden="0" w:uiPriority="69" w:unhideWhenUsed="0"/>
+    <w:lsdException w:name="Dark List Accent 3" w:semiHidden="0" w:uiPriority="70" w:unhideWhenUsed="0"/>
+    <w:lsdException w:name="Colorful Shading Accent 3" w:semiHidden="0" w:uiPriority="71" w:unhideWhenUsed="0"/>
+    <w:lsdException w:name="Colorful List Accent 3" w:semiHidden="0" w:uiPriority="72" w:unhideWhenUsed="0"/>
+    <w:lsdException w:name="Colorful Grid Accent 3" w:semiHidden="0" w:uiPriority="73" w:unhideWhenUsed="0"/>
+    <w:lsdException w:name="Light Shading Accent 4" w:semiHidden="0" w:uiPriority="60" w:unhideWhenUsed="0"/>
+    <w:lsdException w:name="Light List Accent 4" w:semiHidden="0" w:uiPriority="61" w:unhideWhenUsed="0"/>
+    <w:lsdException w:name="Light Grid Accent 4" w:semiHidden="0" w:uiPriority="62" w:unhideWhenUsed="0"/>
+    <w:lsdException w:name="Medium Shading 1 Accent 4" w:semiHidden="0" w:uiPriority="63" w:unhideWhenUsed="0"/>
+    <w:lsdException w:name="Medium Shading 2 Accent 4" w:semiHidden="0" w:uiPriority="64" w:unhideWhenUsed="0"/>
+    <w:lsdException w:name="Medium List 1 Accent 4" w:semiHidden="0" w:uiPriority="65" w:unhideWhenUsed="0"/>
+    <w:lsdException w:name="Medium List 2 Accent 4" w:semiHidden="0" w:uiPriority="66" w:unhideWhenUsed="0"/>
+    <w:lsdException w:name="Medium Grid 1 Accent 4" w:semiHidden="0" w:uiPriority="67" w:unhideWhenUsed="0"/>
+    <w:lsdException w:name="Medium Grid 2 Accent 4" w:semiHidden="0" w:uiPriority="68" w:unhideWhenUsed="0"/>
+    <w:lsdException w:name="Medium Grid 3 Accent 4" w:semiHidden="0" w:uiPriority="69" w:unhideWhenUsed="0"/>
+    <w:lsdException w:name="Dark List Accent 4" w:semiHidden="0" w:uiPriority="70" w:unhideWhenUsed="0"/>
+    <w:lsdException w:name="Colorful Shading Accent 4" w:semiHidden="0" w:uiPriority="71" w:unhideWhenUsed="0"/>
+    <w:lsdException w:name="Colorful List Accent 4" w:semiHidden="0" w:uiPriority="72" w:unhideWhenUsed="0"/>
+    <w:lsdException w:name="Colorful Grid Accent 4" w:semiHidden="0" w:uiPriority="73" w:unhideWhenUsed="0"/>
+    <w:lsdException w:name="Light Shading Accent 5" w:semiHidden="0" w:uiPriority="60" w:unhideWhenUsed="0"/>
+    <w:lsdException w:name="Light List Accent 5" w:semiHidden="0" w:uiPriority="61" w:unhideWhenUsed="0"/>
+    <w:lsdException w:name="Light Grid Accent 5" w:semiHidden="0" w:uiPriority="62" w:unhideWhenUsed="0"/>
+    <w:lsdException w:name="Medium Shading 1 Accent 5" w:semiHidden="0" w:uiPriority="63" w:unhideWhenUsed="0"/>
+    <w:lsdException w:name="Medium Shading 2 Accent 5" w:semiHidden="0" w:uiPriority="64" w:unhideWhenUsed="0"/>
+    <w:lsdException w:name="Medium List 1 Accent 5" w:semiHidden="0" w:uiPriority="65" w:unhideWhenUsed="0"/>
+    <w:lsdException w:name="Medium List 2 Accent 5" w:semiHidden="0" w:uiPriority="66" w:unhideWhenUsed="0"/>
+    <w:lsdException w:name="Medium Grid 1 Accent 5" w:semiHidden="0" w:uiPriority="67" w:unhideWhenUsed="0"/>
+    <w:lsdException w:name="Medium Grid 2 Accent 5" w:semiHidden="0" w:uiPriority="68" w:unhideWhenUsed="0"/>
+    <w:lsdException w:name="Medium Grid 3 Accent 5" w:semiHidden="0" w:uiPriority="69" w:unhideWhenUsed="0"/>
+    <w:lsdException w:name="Dark List Accent 5" w:semiHidden="0" w:uiPriority="70" w:unhideWhenUsed="0"/>
+    <w:lsdException w:name="Colorful Shading Accent 5" w:semiHidden="0" w:uiPriority="71" w:unhideWhenUsed="0"/>
+    <w:lsdException w:name="Colorful List Accent 5" w:semiHidden="0" w:uiPriority="72" w:unhideWhenUsed="0"/>
+    <w:lsdException w:name="Colorful Grid Accent 5" w:semiHidden="0" w:uiPriority="73" w:unhideWhenUsed="0"/>
+    <w:lsdException w:name="Light Shading Accent 6" w:semiHidden="0" w:uiPriority="60" w:unhideWhenUsed="0"/>
+    <w:lsdException w:name="Light List Accent 6" w:semiHidden="0" w:uiPriority="61" w:unhideWhenUsed="0"/>
+    <w:lsdException w:name="Light Grid Accent 6" w:semiHidden="0" w:uiPriority="62" w:unhideWhenUsed="0"/>
+    <w:lsdException w:name="Medium Shading 1 Accent 6" w:semiHidden="0" w:uiPriority="63" w:unhideWhenUsed="0"/>
+    <w:lsdException w:name="Medium Shading 2 Accent 6" w:semiHidden="0" w:uiPriority="64" w:unhideWhenUsed="0"/>
+    <w:lsdException w:name="Medium List 1 Accent 6" w:semiHidden="0" w:uiPriority="65" w:unhideWhenUsed="0"/>
+    <w:lsdException w:name="Medium List 2 Accent 6" w:semiHidden="0" w:uiPriority="66" w:unhideWhenUsed="0"/>
+    <w:lsdException w:name="Medium Grid 1 Accent 6" w:semiHidden="0" w:uiPriority="67" w:unhideWhenUsed="0"/>
+    <w:lsdException w:name="Medium Grid 2 Accent 6" w:semiHidden="0" w:uiPriority="68" w:unhideWhenUsed="0"/>
+    <w:lsdException w:name="Medium Grid 3 Accent 6" w:semiHidden="0" w:uiPriority="69" w:unhideWhenUsed="0"/>
+    <w:lsdException w:name="Dark List Accent 6" w:semiHidden="0" w:uiPriority="70" w:unhideWhenUsed="0"/>
+    <w:lsdException w:name="Colorful Shading Accent 6" w:semiHidden="0" w:uiPriority="71" w:unhideWhenUsed="0"/>
+    <w:lsdException w:name="Colorful List Accent 6" w:semiHidden="0" w:uiPriority="72" w:unhideWhenUsed="0"/>
+    <w:lsdException w:name="Colorful Grid Accent 6" w:semiHidden="0" w:uiPriority="73" w:unhideWhenUsed="0"/>
+    <w:lsdException w:name="Subtle Emphasis" w:semiHidden="0" w:uiPriority="19" w:unhideWhenUsed="0" w:qFormat="1"/>
+    <w:lsdException w:name="Intense Emphasis" w:semiHidden="0" w:uiPriority="21" w:unhideWhenUsed="0" w:qFormat="1"/>
+    <w:lsdException w:name="Subtle Reference" w:semiHidden="0" w:uiPriority="31" w:unhideWhenUsed="0" w:qFormat="1"/>
+    <w:lsdException w:name="Intense Reference" w:semiHidden="0" w:uiPriority="32" w:unhideWhenUsed="0" w:qFormat="1"/>
+    <w:lsdException w:name="Book Title" w:semiHidden="0" w:uiPriority="33" w:unhideWhenUsed="0" w:qFormat="1"/>
+    <w:lsdException w:name="Bibliography" w:uiPriority="37"/>
+    <w:lsdException w:name="TOC Heading" w:uiPriority="39" w:qFormat="1"/>
+  </w:latentStyles>
+  <w:style w:type="paragraph" w:default="1" w:styleId="Normal">
+    <w:name w:val="Normal"/>
+    <w:qFormat/>
+  </w:style>
+  <w:style w:type="character" w:default="1" w:styleId="DefaultParagraphFont">
+    <w:name w:val="Default Paragraph Font"/>
+    <w:uiPriority w:val="1"/>
+    <w:semiHidden/>
+    <w:unhideWhenUsed/>
+  </w:style>
+  <w:style w:type="table" w:default="1" w:styleId="TableNormal">
+    <w:name w:val="Normal Table"/>
+    <w:uiPriority w:val="99"/>
+    <w:semiHidden/>
+    <w:unhideWhenUsed/>
+    <w:tblPr>
+      <w:tblInd w:w="0" w:type="dxa"/>
+      <w:tblCellMar>
+        <w:top w:w="0" w:type="dxa"/>
+        <w:left w:w="108" w:type="dxa"/>
+        <w:bottom w:w="0" w:type="dxa"/>
+        <w:right w:w="108" w:type="dxa"/>
+      </w:tblCellMar>
+    </w:tblPr>
+  </w:style>
+  <w:style w:type="numbering" w:default="1" w:styleId="NoList">
+    <w:name w:val="No List"/>
+    <w:uiPriority w:val="99"/>
+    <w:semiHidden/>
+    <w:unhideWhenUsed/>
+  </w:style>
+  <w:style w:type="character" w:customStyle="1" w:styleId="gi">
+    <w:name w:val="gi"/>
+    <w:basedOn w:val="DefaultParagraphFont"/>
+    <w:rsid w:val="008C6B00"/>
+  </w:style>
+  <w:style w:type="character" w:styleId="Hyperlink">
+    <w:name w:val="Hyperlink"/>
+    <w:basedOn w:val="DefaultParagraphFont"/>
+    <w:uiPriority w:val="99"/>
+    <w:unhideWhenUsed/>
+    <w:rsid w:val="008C6B00"/>
+    <w:rPr>
+      <w:color w:val="0563C1" w:themeColor="hyperlink"/>
+      <w:u w:val="single"/>
+    </w:rPr>
+  </w:style>
+  <w:style w:type="paragraph" w:styleId="ListParagraph">
+    <w:name w:val="List Paragraph"/>
+    <w:basedOn w:val="Normal"/>
+    <w:uiPriority w:val="34"/>
+    <w:qFormat/>
+    <w:rsid w:val="007656D3"/>
+    <w:pPr>
+      <w:ind w:left="720"/>
+      <w:contextualSpacing/>
+    </w:pPr>
+  </w:style>
+  <w:style w:type="character" w:styleId="FollowedHyperlink">
+    <w:name w:val="FollowedHyperlink"/>
+    <w:basedOn w:val="DefaultParagraphFont"/>
+    <w:uiPriority w:val="99"/>
+    <w:semiHidden/>
+    <w:unhideWhenUsed/>
+    <w:rsid w:val="00CF0111"/>
+    <w:rPr>
+      <w:color w:val="954F72" w:themeColor="followedHyperlink"/>
+      <w:u w:val="single"/>
+    </w:rPr>
+  </w:style>
 </w:styles>
 </file>
 
@@ -2426,7 +2416,7 @@
     </a:clrScheme>
     <a:fontScheme name="Office">
       <a:majorFont>
-        <a:latin typeface="Calibri Light" panose="020F0302020204030204"/>
+        <a:latin typeface="Calibri Light"/>
         <a:ea typeface=""/>
         <a:cs typeface=""/>
         <a:font script="Jpan" typeface="ＭＳ ゴシック"/>
@@ -2461,7 +2451,7 @@
         <a:font script="Geor" typeface="Sylfaen"/>
       </a:majorFont>
       <a:minorFont>
-        <a:latin typeface="Calibri" panose="020F0502020204030204"/>
+        <a:latin typeface="Calibri"/>
         <a:ea typeface=""/>
         <a:cs typeface=""/>
         <a:font script="Jpan" typeface="ＭＳ 明朝"/>
@@ -2638,7 +2628,7 @@
   <a:extraClrSchemeLst/>
   <a:extLst>
     <a:ext uri="{05A4C25C-085E-4340-85A3-A5531E510DB2}">
-      <thm15:themeFamily xmlns:thm15="http://schemas.microsoft.com/office/thememl/2012/main" name="Office Theme" id="{62F939B6-93AF-4DB8-9C6B-D6C7DFDC589F}" vid="{4A3C46E8-61CC-4603-A589-7422A47A8E4A}"/>
+      <thm15:themeFamily xmlns:thm15="http://schemas.microsoft.com/office/thememl/2012/main" xmlns="" name="Office Theme" id="{62F939B6-93AF-4DB8-9C6B-D6C7DFDC589F}" vid="{4A3C46E8-61CC-4603-A589-7422A47A8E4A}"/>
     </a:ext>
   </a:extLst>
 </a:theme>

</xml_diff>

<commit_message>
TA's comments are indicated in red
</commit_message>
<xml_diff>
--- a/Core Project Document.docx
+++ b/Core Project Document.docx
@@ -218,10 +218,30 @@
     </w:p>
     <w:p>
       <w:r>
-        <w:t xml:space="preserve">In the game our protagonist is going up against a horde of nerds, commanded by the evil uberNerd. Every time you start a game, a city is randomly generated and the player starts in a random location. His goal is to survive long enough against a horde of nerds to “spawn” their leader, the uberNerd. </w:t>
-      </w:r>
-      <w:r>
-        <w:t xml:space="preserve">He survives by fighting the horde of standard nerds with a variety of weapons. Their leader will be more complicated to defeat. He will need to be out smarted by different brain teasers and puzzles. </w:t>
+        <w:t xml:space="preserve">In the game our protagonist is going up against a horde of nerds, commanded by the evil uberNerd. Every time you start a game, a city is randomly generated and the player </w:t>
+      </w:r>
+      <w:r>
+        <w:t>starts in a random location. The player’s</w:t>
+      </w:r>
+      <w:r>
+        <w:t xml:space="preserve"> goal is to survive long enough against a horde of nerds to “spawn” their leader, the uberNerd. </w:t>
+      </w:r>
+      <w:r>
+        <w:t>He survives by fighting the horde of standard nerds with a variety of weapons. Their leader will be</w:t>
+      </w:r>
+      <w:r>
+        <w:t xml:space="preserve"> more complicated to defeat. The player </w:t>
+      </w:r>
+      <w:r>
+        <w:t xml:space="preserve">will need to be out smarted by different </w:t>
+      </w:r>
+      <w:proofErr w:type="gramStart"/>
+      <w:r>
+        <w:t>brain teasers</w:t>
+      </w:r>
+      <w:proofErr w:type="gramEnd"/>
+      <w:r>
+        <w:t xml:space="preserve"> and puzzles. </w:t>
       </w:r>
     </w:p>
     <w:p>
@@ -270,7 +290,19 @@
         <w:t xml:space="preserve"> **</w:t>
       </w:r>
       <w:r>
-        <w:t xml:space="preserve"> Lise</w:t>
+        <w:rPr>
+          <w:color w:val="FF0000"/>
+        </w:rPr>
+        <w:t>*</w:t>
+      </w:r>
+      <w:r>
+        <w:rPr>
+          <w:color w:val="FF0000"/>
+        </w:rPr>
+        <w:t xml:space="preserve"> </w:t>
+      </w:r>
+      <w:r>
+        <w:t>Lise</w:t>
       </w:r>
     </w:p>
     <w:p>
@@ -285,6 +317,12 @@
         <w:t>Players can build their own player (hats, clothing colours etc.). Character is a 3d model with animations for walking, jumping etc. **</w:t>
       </w:r>
       <w:r>
+        <w:rPr>
+          <w:color w:val="FF0000"/>
+        </w:rPr>
+        <w:t>*</w:t>
+      </w:r>
+      <w:r>
         <w:t xml:space="preserve"> Lise</w:t>
       </w:r>
     </w:p>
@@ -300,6 +338,12 @@
         <w:t>Enemies are generated with random features, also animated *</w:t>
       </w:r>
       <w:r>
+        <w:rPr>
+          <w:color w:val="FF0000"/>
+        </w:rPr>
+        <w:t>*</w:t>
+      </w:r>
+      <w:r>
         <w:t xml:space="preserve"> Lise</w:t>
       </w:r>
     </w:p>
@@ -380,10 +424,125 @@
         </w:numPr>
       </w:pPr>
       <w:r>
-        <w:t>Menu screen with start pause etc. *</w:t>
+        <w:t>UI aspects: ***</w:t>
+      </w:r>
+    </w:p>
+    <w:p>
+      <w:pPr>
+        <w:pStyle w:val="ListParagraph"/>
+        <w:numPr>
+          <w:ilvl w:val="2"/>
+          <w:numId w:val="6"/>
+        </w:numPr>
+      </w:pPr>
+      <w:r>
+        <w:t>Men</w:t>
+      </w:r>
+      <w:r>
+        <w:t xml:space="preserve">u screen with start pause etc. </w:t>
+      </w:r>
+      <w:r>
+        <w:t>Olivier</w:t>
+      </w:r>
+    </w:p>
+    <w:p>
+      <w:pPr>
+        <w:pStyle w:val="ListParagraph"/>
+        <w:numPr>
+          <w:ilvl w:val="2"/>
+          <w:numId w:val="6"/>
+        </w:numPr>
+      </w:pPr>
+      <w:proofErr w:type="spellStart"/>
+      <w:r>
+        <w:t>Highscore</w:t>
+      </w:r>
+      <w:proofErr w:type="spellEnd"/>
+      <w:r>
+        <w:t xml:space="preserve"> </w:t>
+      </w:r>
+      <w:proofErr w:type="gramStart"/>
+      <w:r>
+        <w:t xml:space="preserve">screen </w:t>
       </w:r>
       <w:r>
         <w:t xml:space="preserve"> Olivier</w:t>
+      </w:r>
+      <w:proofErr w:type="gramEnd"/>
+    </w:p>
+    <w:p>
+      <w:pPr>
+        <w:pStyle w:val="ListParagraph"/>
+        <w:numPr>
+          <w:ilvl w:val="2"/>
+          <w:numId w:val="6"/>
+        </w:numPr>
+      </w:pPr>
+      <w:r>
+        <w:t xml:space="preserve">Options </w:t>
+      </w:r>
+      <w:proofErr w:type="gramStart"/>
+      <w:r>
+        <w:t xml:space="preserve">menu </w:t>
+      </w:r>
+      <w:r>
+        <w:t xml:space="preserve"> Olivier</w:t>
+      </w:r>
+      <w:proofErr w:type="gramEnd"/>
+    </w:p>
+    <w:p>
+      <w:pPr>
+        <w:pStyle w:val="ListParagraph"/>
+        <w:numPr>
+          <w:ilvl w:val="2"/>
+          <w:numId w:val="6"/>
+        </w:numPr>
+      </w:pPr>
+      <w:r>
+        <w:t>Credit</w:t>
+      </w:r>
+      <w:r>
+        <w:t xml:space="preserve">s after defeating the </w:t>
+      </w:r>
+      <w:proofErr w:type="gramStart"/>
+      <w:r>
+        <w:t xml:space="preserve">uberNerd </w:t>
+      </w:r>
+      <w:r>
+        <w:t xml:space="preserve"> Olivier</w:t>
+      </w:r>
+      <w:proofErr w:type="gramEnd"/>
+    </w:p>
+    <w:p>
+      <w:pPr>
+        <w:pStyle w:val="ListParagraph"/>
+        <w:numPr>
+          <w:ilvl w:val="2"/>
+          <w:numId w:val="6"/>
+        </w:numPr>
+      </w:pPr>
+      <w:r>
+        <w:t xml:space="preserve">Buttons in the UI are </w:t>
+      </w:r>
+      <w:proofErr w:type="gramStart"/>
+      <w:r>
+        <w:t xml:space="preserve">animated </w:t>
+      </w:r>
+      <w:r>
+        <w:t xml:space="preserve"> Olivier</w:t>
+      </w:r>
+      <w:proofErr w:type="gramEnd"/>
+    </w:p>
+    <w:p>
+      <w:pPr>
+        <w:pStyle w:val="ListParagraph"/>
+        <w:numPr>
+          <w:ilvl w:val="0"/>
+          <w:numId w:val="1"/>
+        </w:numPr>
+      </w:pPr>
+      <w:r>
+        <w:t>Artificial Intelligence</w:t>
       </w:r>
     </w:p>
     <w:p>
@@ -394,17 +553,26 @@
           <w:numId w:val="1"/>
         </w:numPr>
       </w:pPr>
+      <w:r>
+        <w:t xml:space="preserve">Swarm of nerds that will chase you and try to catch you. </w:t>
+      </w:r>
+      <w:r>
+        <w:t>**</w:t>
+      </w:r>
+      <w:r>
+        <w:rPr>
+          <w:rStyle w:val="gi"/>
+        </w:rPr>
+        <w:t xml:space="preserve"> </w:t>
+      </w:r>
       <w:proofErr w:type="spellStart"/>
       <w:r>
-        <w:t>Highscore</w:t>
+        <w:rPr>
+          <w:rStyle w:val="gi"/>
+        </w:rPr>
+        <w:t>Ajdin</w:t>
       </w:r>
       <w:proofErr w:type="spellEnd"/>
-      <w:r>
-        <w:t xml:space="preserve"> screen *</w:t>
-      </w:r>
-      <w:r>
-        <w:t xml:space="preserve"> Olivier</w:t>
-      </w:r>
     </w:p>
     <w:p>
       <w:pPr>
@@ -415,11 +583,19 @@
         </w:numPr>
       </w:pPr>
       <w:r>
-        <w:t>Options menu *</w:t>
-      </w:r>
-      <w:r>
-        <w:t xml:space="preserve"> Olivier</w:t>
-      </w:r>
+        <w:t>Use a neural network that makes the nerds smarter based on the choices of the player.****</w:t>
+      </w:r>
+      <w:r>
+        <w:t xml:space="preserve"> </w:t>
+      </w:r>
+      <w:proofErr w:type="spellStart"/>
+      <w:r>
+        <w:rPr>
+          <w:rStyle w:val="gi"/>
+        </w:rPr>
+        <w:t>Ajdin</w:t>
+      </w:r>
+      <w:proofErr w:type="spellEnd"/>
     </w:p>
     <w:p>
       <w:pPr>
@@ -428,12 +604,176 @@
           <w:ilvl w:val="1"/>
           <w:numId w:val="1"/>
         </w:numPr>
-      </w:pPr>
-      <w:r>
-        <w:t>Credits after defeating the uberNerd *</w:t>
-      </w:r>
-      <w:r>
-        <w:t xml:space="preserve"> Olivier</w:t>
+        <w:rPr>
+          <w:rStyle w:val="gi"/>
+        </w:rPr>
+      </w:pPr>
+      <w:proofErr w:type="gramStart"/>
+      <w:r>
+        <w:t>uberNerd</w:t>
+      </w:r>
+      <w:proofErr w:type="gramEnd"/>
+      <w:r>
+        <w:t xml:space="preserve"> must be defeated in a puzzle of some sort. </w:t>
+      </w:r>
+      <w:proofErr w:type="gramStart"/>
+      <w:r>
+        <w:t>uberNerd</w:t>
+      </w:r>
+      <w:proofErr w:type="gramEnd"/>
+      <w:r>
+        <w:t xml:space="preserve"> will be very smart and hard to beat. **</w:t>
+      </w:r>
+      <w:r>
+        <w:rPr>
+          <w:rStyle w:val="gi"/>
+        </w:rPr>
+        <w:t xml:space="preserve"> </w:t>
+      </w:r>
+      <w:proofErr w:type="spellStart"/>
+      <w:r>
+        <w:rPr>
+          <w:rStyle w:val="gi"/>
+        </w:rPr>
+        <w:t>Ajdin</w:t>
+      </w:r>
+      <w:proofErr w:type="spellEnd"/>
+    </w:p>
+    <w:p>
+      <w:pPr>
+        <w:rPr>
+          <w:rStyle w:val="gi"/>
+          <w:color w:val="FF0000"/>
+        </w:rPr>
+      </w:pPr>
+      <w:r>
+        <w:rPr>
+          <w:rStyle w:val="gi"/>
+          <w:color w:val="FF0000"/>
+        </w:rPr>
+        <w:t>Ge</w:t>
+      </w:r>
+      <w:r>
+        <w:rPr>
+          <w:rStyle w:val="gi"/>
+          <w:color w:val="FF0000"/>
+        </w:rPr>
+        <w:t>netic algorithms can be used for the enemies:</w:t>
+      </w:r>
+    </w:p>
+    <w:p>
+      <w:pPr>
+        <w:rPr>
+          <w:rStyle w:val="gi"/>
+          <w:color w:val="FF0000"/>
+        </w:rPr>
+      </w:pPr>
+      <w:r>
+        <w:rPr>
+          <w:rStyle w:val="gi"/>
+          <w:color w:val="FF0000"/>
+        </w:rPr>
+        <w:t>Chromosome: the stats of the enemy</w:t>
+      </w:r>
+    </w:p>
+    <w:p>
+      <w:pPr>
+        <w:rPr>
+          <w:rStyle w:val="gi"/>
+          <w:color w:val="FF0000"/>
+        </w:rPr>
+      </w:pPr>
+      <w:proofErr w:type="gramStart"/>
+      <w:r>
+        <w:rPr>
+          <w:rStyle w:val="gi"/>
+          <w:color w:val="FF0000"/>
+        </w:rPr>
+        <w:t>During gameplay iterations.</w:t>
+      </w:r>
+      <w:proofErr w:type="gramEnd"/>
+      <w:r>
+        <w:rPr>
+          <w:rStyle w:val="gi"/>
+          <w:color w:val="FF0000"/>
+        </w:rPr>
+        <w:t xml:space="preserve"> So new spawned enemies </w:t>
+      </w:r>
+      <w:proofErr w:type="spellStart"/>
+      <w:r>
+        <w:rPr>
+          <w:rStyle w:val="gi"/>
+          <w:color w:val="FF0000"/>
+        </w:rPr>
+        <w:t>shoud</w:t>
+      </w:r>
+      <w:proofErr w:type="spellEnd"/>
+      <w:r>
+        <w:rPr>
+          <w:rStyle w:val="gi"/>
+          <w:color w:val="FF0000"/>
+        </w:rPr>
+        <w:t xml:space="preserve"> be from new generations.</w:t>
+      </w:r>
+    </w:p>
+    <w:p>
+      <w:pPr>
+        <w:rPr>
+          <w:rStyle w:val="gi"/>
+          <w:color w:val="FF0000"/>
+        </w:rPr>
+      </w:pPr>
+      <w:proofErr w:type="spellStart"/>
+      <w:r>
+        <w:rPr>
+          <w:rStyle w:val="gi"/>
+          <w:color w:val="FF0000"/>
+        </w:rPr>
+        <w:t>Pathfinding</w:t>
+      </w:r>
+      <w:proofErr w:type="spellEnd"/>
+      <w:r>
+        <w:rPr>
+          <w:rStyle w:val="gi"/>
+          <w:color w:val="FF0000"/>
+        </w:rPr>
+        <w:t>: how will we make the enemies move?</w:t>
+      </w:r>
+    </w:p>
+    <w:p>
+      <w:pPr>
+        <w:rPr>
+          <w:rStyle w:val="gi"/>
+          <w:color w:val="FF0000"/>
+        </w:rPr>
+      </w:pPr>
+      <w:proofErr w:type="gramStart"/>
+      <w:r>
+        <w:rPr>
+          <w:rStyle w:val="gi"/>
+          <w:color w:val="FF0000"/>
+        </w:rPr>
+        <w:t>Enemies</w:t>
+      </w:r>
+      <w:proofErr w:type="gramEnd"/>
+      <w:r>
+        <w:rPr>
+          <w:rStyle w:val="gi"/>
+          <w:color w:val="FF0000"/>
+        </w:rPr>
+        <w:t xml:space="preserve"> movement: how will they damage the player?</w:t>
+      </w:r>
+    </w:p>
+    <w:p>
+      <w:pPr>
+        <w:pStyle w:val="ListParagraph"/>
+        <w:numPr>
+          <w:ilvl w:val="0"/>
+          <w:numId w:val="1"/>
+        </w:numPr>
+      </w:pPr>
+      <w:r>
+        <w:t>Web and Database</w:t>
       </w:r>
     </w:p>
     <w:p>
@@ -445,10 +785,70 @@
         </w:numPr>
       </w:pPr>
       <w:r>
-        <w:t>Buttons in the UI are animated*</w:t>
-      </w:r>
-      <w:r>
-        <w:t xml:space="preserve"> Olivier</w:t>
+        <w:t xml:space="preserve">Online server with account and character information (avatar, </w:t>
+      </w:r>
+      <w:proofErr w:type="spellStart"/>
+      <w:r>
+        <w:t>highscores</w:t>
+      </w:r>
+      <w:proofErr w:type="spellEnd"/>
+      <w:r>
+        <w:t xml:space="preserve"> etc.) ****</w:t>
+      </w:r>
+    </w:p>
+    <w:p>
+      <w:pPr>
+        <w:pStyle w:val="ListParagraph"/>
+        <w:numPr>
+          <w:ilvl w:val="1"/>
+          <w:numId w:val="1"/>
+        </w:numPr>
+        <w:rPr>
+          <w:rStyle w:val="gi"/>
+        </w:rPr>
+      </w:pPr>
+      <w:r>
+        <w:t xml:space="preserve">Share scores on </w:t>
+      </w:r>
+      <w:proofErr w:type="spellStart"/>
+      <w:r>
+        <w:t>facebook</w:t>
+      </w:r>
+      <w:proofErr w:type="spellEnd"/>
+      <w:r>
+        <w:t xml:space="preserve"> **</w:t>
+      </w:r>
+      <w:r>
+        <w:rPr>
+          <w:rStyle w:val="gi"/>
+        </w:rPr>
+        <w:t xml:space="preserve"> </w:t>
+      </w:r>
+      <w:r>
+        <w:rPr>
+          <w:rStyle w:val="gi"/>
+        </w:rPr>
+        <w:t xml:space="preserve">Jia </w:t>
+      </w:r>
+      <w:r>
+        <w:rPr>
+          <w:rStyle w:val="gi"/>
+        </w:rPr>
+        <w:t>Ying</w:t>
+      </w:r>
+    </w:p>
+    <w:p>
+      <w:pPr>
+        <w:rPr>
+          <w:color w:val="FF0000"/>
+        </w:rPr>
+      </w:pPr>
+      <w:r>
+        <w:rPr>
+          <w:rStyle w:val="gi"/>
+          <w:color w:val="FF0000"/>
+        </w:rPr>
+        <w:t>GAME ANALYTICS: what do we do with the gameplay data?</w:t>
       </w:r>
     </w:p>
     <w:p>
@@ -460,7 +860,8 @@
         </w:numPr>
       </w:pPr>
       <w:r>
-        <w:t>Artificial Intelligence</w:t>
+        <w:lastRenderedPageBreak/>
+        <w:t>Programming</w:t>
       </w:r>
     </w:p>
     <w:p>
@@ -472,10 +873,7 @@
         </w:numPr>
       </w:pPr>
       <w:r>
-        <w:t xml:space="preserve">Swarm of nerds that will chase you and try to catch you. </w:t>
-      </w:r>
-      <w:r>
-        <w:t>**</w:t>
+        <w:t>Procedurally generated levels**</w:t>
       </w:r>
       <w:r>
         <w:rPr>
@@ -483,14 +881,37 @@
         </w:rPr>
         <w:t xml:space="preserve"> </w:t>
       </w:r>
-      <w:proofErr w:type="spellStart"/>
-      <w:r>
-        <w:rPr>
-          <w:rStyle w:val="gi"/>
-        </w:rPr>
-        <w:t>Ajdin</w:t>
-      </w:r>
-      <w:proofErr w:type="spellEnd"/>
+      <w:r>
+        <w:rPr>
+          <w:rStyle w:val="gi"/>
+        </w:rPr>
+        <w:t>Jia Yi</w:t>
+      </w:r>
+      <w:r>
+        <w:rPr>
+          <w:rStyle w:val="gi"/>
+        </w:rPr>
+        <w:t>ng</w:t>
+      </w:r>
+      <w:r>
+        <w:rPr>
+          <w:rStyle w:val="gi"/>
+        </w:rPr>
+        <w:t xml:space="preserve"> </w:t>
+      </w:r>
+      <w:r>
+        <w:rPr>
+          <w:rStyle w:val="gi"/>
+          <w:color w:val="FF0000"/>
+        </w:rPr>
+        <w:t>(</w:t>
+      </w:r>
+      <w:r>
+        <w:rPr>
+          <w:color w:val="FF0000"/>
+        </w:rPr>
+        <w:t>Try unity terrain)</w:t>
+      </w:r>
     </w:p>
     <w:p>
       <w:pPr>
@@ -501,9 +922,12 @@
         </w:numPr>
       </w:pPr>
       <w:r>
-        <w:t>Use a neural network that makes the nerds smarter based on the choices of the player.****</w:t>
-      </w:r>
-      <w:r>
+        <w:t>Nerds get smarter and more difficult to defeat based on the player choices **</w:t>
+      </w:r>
+      <w:r>
+        <w:rPr>
+          <w:rStyle w:val="gi"/>
+        </w:rPr>
         <w:t xml:space="preserve"> </w:t>
       </w:r>
       <w:proofErr w:type="spellStart"/>
@@ -523,47 +947,16 @@
           <w:numId w:val="1"/>
         </w:numPr>
       </w:pPr>
-      <w:proofErr w:type="gramStart"/>
-      <w:r>
-        <w:t>uberNerd</w:t>
-      </w:r>
-      <w:proofErr w:type="gramEnd"/>
-      <w:r>
-        <w:t xml:space="preserve"> must be defeated in a puzzle of some sort. </w:t>
-      </w:r>
-      <w:proofErr w:type="gramStart"/>
-      <w:r>
-        <w:t>uberNerd</w:t>
-      </w:r>
-      <w:proofErr w:type="gramEnd"/>
-      <w:r>
-        <w:t xml:space="preserve"> will be very smart and hard to beat. **</w:t>
-      </w:r>
-      <w:r>
-        <w:rPr>
-          <w:rStyle w:val="gi"/>
-        </w:rPr>
-        <w:t xml:space="preserve"> </w:t>
-      </w:r>
       <w:proofErr w:type="spellStart"/>
       <w:r>
-        <w:rPr>
-          <w:rStyle w:val="gi"/>
-        </w:rPr>
-        <w:t>Ajdin</w:t>
+        <w:t>Splitscreen</w:t>
       </w:r>
       <w:proofErr w:type="spellEnd"/>
-    </w:p>
-    <w:p>
-      <w:pPr>
-        <w:pStyle w:val="ListParagraph"/>
-        <w:numPr>
-          <w:ilvl w:val="0"/>
-          <w:numId w:val="1"/>
-        </w:numPr>
-      </w:pPr>
-      <w:r>
-        <w:t>Web and Database</w:t>
+      <w:r>
+        <w:t xml:space="preserve"> coop multiplayer **</w:t>
+      </w:r>
+      <w:r>
+        <w:t xml:space="preserve"> Tom</w:t>
       </w:r>
     </w:p>
     <w:p>
@@ -575,15 +968,25 @@
         </w:numPr>
       </w:pPr>
       <w:r>
-        <w:t xml:space="preserve">Online server with account and character information (avatar, </w:t>
-      </w:r>
-      <w:proofErr w:type="spellStart"/>
-      <w:r>
-        <w:t>highscores</w:t>
-      </w:r>
-      <w:proofErr w:type="spellEnd"/>
-      <w:r>
-        <w:t xml:space="preserve"> etc.) ****</w:t>
+        <w:t>FPS independent**</w:t>
+      </w:r>
+      <w:r>
+        <w:rPr>
+          <w:rStyle w:val="gi"/>
+        </w:rPr>
+        <w:t xml:space="preserve"> </w:t>
+      </w:r>
+      <w:r>
+        <w:rPr>
+          <w:rStyle w:val="gi"/>
+        </w:rPr>
+        <w:t>Jia Y</w:t>
+      </w:r>
+      <w:r>
+        <w:rPr>
+          <w:rStyle w:val="gi"/>
+        </w:rPr>
+        <w:t>ing</w:t>
       </w:r>
     </w:p>
     <w:p>
@@ -595,45 +998,28 @@
         </w:numPr>
       </w:pPr>
       <w:r>
-        <w:t xml:space="preserve">Share scores on </w:t>
-      </w:r>
-      <w:proofErr w:type="spellStart"/>
-      <w:r>
-        <w:t>facebook</w:t>
-      </w:r>
-      <w:proofErr w:type="spellEnd"/>
-      <w:r>
-        <w:t xml:space="preserve"> **</w:t>
-      </w:r>
-      <w:r>
-        <w:rPr>
-          <w:rStyle w:val="gi"/>
-        </w:rPr>
-        <w:t xml:space="preserve"> </w:t>
-      </w:r>
-      <w:r>
-        <w:rPr>
-          <w:rStyle w:val="gi"/>
-        </w:rPr>
-        <w:t xml:space="preserve">Jia </w:t>
-      </w:r>
-      <w:r>
-        <w:rPr>
-          <w:rStyle w:val="gi"/>
-        </w:rPr>
-        <w:t>Ying</w:t>
-      </w:r>
-    </w:p>
-    <w:p>
-      <w:pPr>
-        <w:pStyle w:val="ListParagraph"/>
-        <w:numPr>
-          <w:ilvl w:val="0"/>
-          <w:numId w:val="1"/>
-        </w:numPr>
-      </w:pPr>
-      <w:r>
-        <w:t>Programming</w:t>
+        <w:t>Change between 1</w:t>
+      </w:r>
+      <w:r>
+        <w:rPr>
+          <w:vertAlign w:val="superscript"/>
+        </w:rPr>
+        <w:t>st</w:t>
+      </w:r>
+      <w:r>
+        <w:t xml:space="preserve"> person and 3</w:t>
+      </w:r>
+      <w:r>
+        <w:rPr>
+          <w:vertAlign w:val="superscript"/>
+        </w:rPr>
+        <w:t>rd</w:t>
+      </w:r>
+      <w:r>
+        <w:t xml:space="preserve"> person **</w:t>
+      </w:r>
+      <w:r>
+        <w:t xml:space="preserve"> Tom</w:t>
       </w:r>
     </w:p>
     <w:p>
@@ -645,150 +1031,26 @@
         </w:numPr>
       </w:pPr>
       <w:r>
-        <w:t>Procedurally generated levels**</w:t>
-      </w:r>
-      <w:r>
-        <w:rPr>
-          <w:rStyle w:val="gi"/>
-        </w:rPr>
-        <w:t xml:space="preserve"> </w:t>
-      </w:r>
-      <w:r>
-        <w:rPr>
-          <w:rStyle w:val="gi"/>
-        </w:rPr>
-        <w:t>Jia Yi</w:t>
-      </w:r>
-      <w:r>
-        <w:rPr>
-          <w:rStyle w:val="gi"/>
-        </w:rPr>
-        <w:t>ng</w:t>
-      </w:r>
-    </w:p>
-    <w:p>
-      <w:pPr>
-        <w:pStyle w:val="ListParagraph"/>
-        <w:numPr>
-          <w:ilvl w:val="1"/>
-          <w:numId w:val="1"/>
-        </w:numPr>
-      </w:pPr>
-      <w:r>
-        <w:t>Nerds get smarter and more difficult to defeat based on the player choices **</w:t>
-      </w:r>
-      <w:r>
-        <w:rPr>
-          <w:rStyle w:val="gi"/>
-        </w:rPr>
-        <w:t xml:space="preserve"> </w:t>
-      </w:r>
-      <w:proofErr w:type="spellStart"/>
-      <w:r>
-        <w:rPr>
-          <w:rStyle w:val="gi"/>
-        </w:rPr>
-        <w:t>Ajdin</w:t>
-      </w:r>
-      <w:proofErr w:type="spellEnd"/>
-    </w:p>
-    <w:p>
-      <w:pPr>
-        <w:pStyle w:val="ListParagraph"/>
-        <w:numPr>
-          <w:ilvl w:val="1"/>
-          <w:numId w:val="1"/>
-        </w:numPr>
-      </w:pPr>
-      <w:proofErr w:type="spellStart"/>
-      <w:r>
-        <w:t>Splitscreen</w:t>
-      </w:r>
-      <w:proofErr w:type="spellEnd"/>
-      <w:r>
-        <w:t xml:space="preserve"> coop multiplayer **</w:t>
-      </w:r>
-      <w:r>
-        <w:t xml:space="preserve"> Tom</w:t>
-      </w:r>
-    </w:p>
-    <w:p>
-      <w:pPr>
-        <w:pStyle w:val="ListParagraph"/>
-        <w:numPr>
-          <w:ilvl w:val="1"/>
-          <w:numId w:val="1"/>
-        </w:numPr>
-      </w:pPr>
-      <w:r>
-        <w:t>FPS independent**</w:t>
-      </w:r>
-      <w:r>
-        <w:rPr>
-          <w:rStyle w:val="gi"/>
-        </w:rPr>
-        <w:t xml:space="preserve"> </w:t>
-      </w:r>
-      <w:r>
-        <w:rPr>
-          <w:rStyle w:val="gi"/>
-        </w:rPr>
-        <w:t>Jia Y</w:t>
-      </w:r>
-      <w:r>
-        <w:rPr>
-          <w:rStyle w:val="gi"/>
-        </w:rPr>
-        <w:t>ing</w:t>
-      </w:r>
-    </w:p>
-    <w:p>
-      <w:pPr>
-        <w:pStyle w:val="ListParagraph"/>
-        <w:numPr>
-          <w:ilvl w:val="1"/>
-          <w:numId w:val="1"/>
-        </w:numPr>
-      </w:pPr>
-      <w:r>
-        <w:t>Change between 1</w:t>
-      </w:r>
-      <w:r>
-        <w:rPr>
-          <w:vertAlign w:val="superscript"/>
-        </w:rPr>
-        <w:t>st</w:t>
-      </w:r>
-      <w:r>
-        <w:t xml:space="preserve"> person and 3</w:t>
-      </w:r>
-      <w:r>
-        <w:rPr>
-          <w:vertAlign w:val="superscript"/>
-        </w:rPr>
-        <w:t>rd</w:t>
-      </w:r>
-      <w:r>
-        <w:t xml:space="preserve"> person **</w:t>
-      </w:r>
-      <w:r>
-        <w:t xml:space="preserve"> Tom</w:t>
-      </w:r>
-    </w:p>
-    <w:p>
-      <w:pPr>
-        <w:pStyle w:val="ListParagraph"/>
-        <w:numPr>
-          <w:ilvl w:val="1"/>
-          <w:numId w:val="1"/>
-        </w:numPr>
-      </w:pPr>
-      <w:r>
         <w:t>Trigger collisions for pick ups and bullets*</w:t>
       </w:r>
       <w:r>
         <w:t xml:space="preserve"> Olivier</w:t>
       </w:r>
+    </w:p>
+    <w:p>
+      <w:pPr>
+        <w:rPr>
+          <w:color w:val="FF0000"/>
+        </w:rPr>
+      </w:pPr>
+      <w:r>
+        <w:rPr>
+          <w:color w:val="FF0000"/>
+        </w:rPr>
+        <w:t>Physics should be more detailed for both the player and the enemy. What kind of physics will we use? E.g. bouncing weapons, throwing weapons, jumping etc.</w:t>
+      </w:r>
+      <w:bookmarkStart w:id="0" w:name="_GoBack"/>
+      <w:bookmarkEnd w:id="0"/>
     </w:p>
     <w:p>
       <w:pPr>
@@ -801,16 +1063,33 @@
         <w:pStyle w:val="ListParagraph"/>
         <w:ind w:left="360"/>
       </w:pPr>
-    </w:p>
-    <w:p>
-      <w:pPr>
-        <w:pStyle w:val="ListParagraph"/>
-        <w:ind w:left="360"/>
-      </w:pPr>
       <w:r>
         <w:br/>
       </w:r>
     </w:p>
+    <w:p/>
+    <w:p/>
+    <w:p/>
+    <w:p/>
+    <w:p/>
+    <w:p/>
+    <w:p/>
+    <w:p/>
+    <w:p/>
+    <w:p/>
+    <w:p/>
+    <w:p/>
+    <w:p/>
+    <w:p/>
+    <w:p/>
+    <w:p/>
+    <w:p/>
+    <w:p/>
+    <w:p/>
+    <w:p/>
+    <w:p/>
+    <w:p/>
+    <w:p/>
     <w:p>
       <w:pPr>
         <w:rPr>
@@ -821,7 +1100,6 @@
         <w:rPr>
           <w:b/>
         </w:rPr>
-        <w:lastRenderedPageBreak/>
         <w:t>Student names:</w:t>
       </w:r>
     </w:p>
@@ -963,30 +1241,14 @@
         </w:rPr>
         <w:tab/>
       </w:r>
-      <w:r>
-        <w:fldChar w:fldCharType="begin"/>
-      </w:r>
-      <w:r>
-        <w:instrText xml:space="preserve"> HYPERLINK "mailto:</w:instrText>
-      </w:r>
-      <w:r>
-        <w:instrText>jiaying.hu@hotmail.com</w:instrText>
-      </w:r>
-      <w:r>
-        <w:instrText xml:space="preserve">" </w:instrText>
-      </w:r>
-      <w:r>
-        <w:fldChar w:fldCharType="separate"/>
-      </w:r>
-      <w:r>
-        <w:rPr>
-          <w:rStyle w:val="Hyperlink"/>
-        </w:rPr>
-        <w:t>jiaying.hu@hotmail.com</w:t>
-      </w:r>
-      <w:r>
-        <w:fldChar w:fldCharType="end"/>
-      </w:r>
+      <w:hyperlink r:id="rId8" w:history="1">
+        <w:r>
+          <w:rPr>
+            <w:rStyle w:val="Hyperlink"/>
+          </w:rPr>
+          <w:t>jiaying.hu@hotmail.com</w:t>
+        </w:r>
+      </w:hyperlink>
       <w:r>
         <w:rPr>
           <w:rStyle w:val="gi"/>
@@ -997,29 +1259,28 @@
         <w:rPr>
           <w:rStyle w:val="gi"/>
         </w:rPr>
+        <w:t>Lead Artist</w:t>
+      </w:r>
+    </w:p>
+    <w:p>
+      <w:pPr>
+        <w:rPr>
+          <w:rStyle w:val="gi"/>
+        </w:rPr>
+      </w:pPr>
+      <w:r>
+        <w:rPr>
+          <w:rStyle w:val="gi"/>
+        </w:rPr>
+        <w:t xml:space="preserve">Olivier Hiemstra </w:t>
+      </w:r>
+      <w:r>
+        <w:rPr>
+          <w:rStyle w:val="gi"/>
+        </w:rPr>
         <w:tab/>
-        <w:t>Lead Artist</w:t>
-      </w:r>
-    </w:p>
-    <w:p>
-      <w:pPr>
-        <w:rPr>
-          <w:rStyle w:val="gi"/>
-        </w:rPr>
-      </w:pPr>
-      <w:r>
-        <w:rPr>
-          <w:rStyle w:val="gi"/>
-        </w:rPr>
-        <w:t xml:space="preserve">Olivier Hiemstra </w:t>
-      </w:r>
-      <w:r>
-        <w:rPr>
-          <w:rStyle w:val="gi"/>
-        </w:rPr>
-        <w:tab/>
-      </w:r>
-      <w:hyperlink r:id="rId8" w:history="1">
+      </w:r>
+      <w:hyperlink r:id="rId9" w:history="1">
         <w:r>
           <w:rPr>
             <w:rStyle w:val="Hyperlink"/>
@@ -1059,7 +1320,7 @@
         </w:rPr>
         <w:tab/>
       </w:r>
-      <w:hyperlink r:id="rId9" w:history="1">
+      <w:hyperlink r:id="rId10" w:history="1">
         <w:r>
           <w:rPr>
             <w:rStyle w:val="Hyperlink"/>
@@ -1074,8 +1335,14 @@
         <w:tab/>
         <w:t>Producer</w:t>
       </w:r>
-      <w:bookmarkStart w:id="0" w:name="_GoBack"/>
-      <w:bookmarkEnd w:id="0"/>
+    </w:p>
+    <w:p>
+      <w:pPr>
+        <w:rPr>
+          <w:rStyle w:val="gi"/>
+          <w:b/>
+        </w:rPr>
+      </w:pPr>
     </w:p>
     <w:p>
       <w:pPr>
@@ -1310,25 +1577,6 @@
         <w:jc w:val="center"/>
       </w:pPr>
     </w:p>
-    <w:p>
-      <w:pPr>
-        <w:jc w:val="center"/>
-      </w:pPr>
-    </w:p>
-    <w:p>
-      <w:pPr>
-        <w:jc w:val="center"/>
-      </w:pPr>
-    </w:p>
-    <w:p>
-      <w:pPr>
-        <w:jc w:val="center"/>
-      </w:pPr>
-      <w:r>
-        <w:br/>
-      </w:r>
-    </w:p>
-    <w:p/>
     <w:sectPr>
       <w:pgSz w:w="11906" w:h="16838"/>
       <w:pgMar w:top="1440" w:right="1440" w:bottom="1440" w:left="1440" w:header="708" w:footer="708" w:gutter="0"/>
@@ -1656,7 +1904,7 @@
   <w:abstractNum w:abstractNumId="3">
     <w:nsid w:val="499C2C17"/>
     <w:multiLevelType w:val="hybridMultilevel"/>
-    <w:tmpl w:val="1BB4239E"/>
+    <w:tmpl w:val="46B860E4"/>
     <w:lvl w:ilvl="0" w:tplc="08090001">
       <w:start w:val="1"/>
       <w:numFmt w:val="bullet"/>
@@ -1681,7 +1929,7 @@
         <w:rFonts w:ascii="Courier New" w:hAnsi="Courier New" w:cs="Courier New" w:hint="default"/>
       </w:rPr>
     </w:lvl>
-    <w:lvl w:ilvl="2" w:tplc="08090005" w:tentative="1">
+    <w:lvl w:ilvl="2" w:tplc="08090005">
       <w:start w:val="1"/>
       <w:numFmt w:val="bullet"/>
       <w:lvlText w:val=""/>
@@ -1767,6 +2015,119 @@
     </w:lvl>
   </w:abstractNum>
   <w:abstractNum w:abstractNumId="4">
+    <w:nsid w:val="4AE7509B"/>
+    <w:multiLevelType w:val="hybridMultilevel"/>
+    <w:tmpl w:val="047C49A0"/>
+    <w:lvl w:ilvl="0" w:tplc="08090001">
+      <w:start w:val="1"/>
+      <w:numFmt w:val="bullet"/>
+      <w:lvlText w:val=""/>
+      <w:lvlJc w:val="left"/>
+      <w:pPr>
+        <w:ind w:left="360" w:hanging="360"/>
+      </w:pPr>
+      <w:rPr>
+        <w:rFonts w:ascii="Symbol" w:hAnsi="Symbol" w:hint="default"/>
+      </w:rPr>
+    </w:lvl>
+    <w:lvl w:ilvl="1" w:tplc="08090003">
+      <w:start w:val="1"/>
+      <w:numFmt w:val="bullet"/>
+      <w:lvlText w:val="o"/>
+      <w:lvlJc w:val="left"/>
+      <w:pPr>
+        <w:ind w:left="1080" w:hanging="360"/>
+      </w:pPr>
+      <w:rPr>
+        <w:rFonts w:ascii="Courier New" w:hAnsi="Courier New" w:cs="Courier New" w:hint="default"/>
+      </w:rPr>
+    </w:lvl>
+    <w:lvl w:ilvl="2" w:tplc="04090009">
+      <w:start w:val="1"/>
+      <w:numFmt w:val="bullet"/>
+      <w:lvlText w:val=""/>
+      <w:lvlJc w:val="left"/>
+      <w:pPr>
+        <w:ind w:left="1800" w:hanging="360"/>
+      </w:pPr>
+      <w:rPr>
+        <w:rFonts w:ascii="Wingdings" w:hAnsi="Wingdings" w:hint="default"/>
+      </w:rPr>
+    </w:lvl>
+    <w:lvl w:ilvl="3" w:tplc="08090001" w:tentative="1">
+      <w:start w:val="1"/>
+      <w:numFmt w:val="bullet"/>
+      <w:lvlText w:val=""/>
+      <w:lvlJc w:val="left"/>
+      <w:pPr>
+        <w:ind w:left="2520" w:hanging="360"/>
+      </w:pPr>
+      <w:rPr>
+        <w:rFonts w:ascii="Symbol" w:hAnsi="Symbol" w:hint="default"/>
+      </w:rPr>
+    </w:lvl>
+    <w:lvl w:ilvl="4" w:tplc="08090003" w:tentative="1">
+      <w:start w:val="1"/>
+      <w:numFmt w:val="bullet"/>
+      <w:lvlText w:val="o"/>
+      <w:lvlJc w:val="left"/>
+      <w:pPr>
+        <w:ind w:left="3240" w:hanging="360"/>
+      </w:pPr>
+      <w:rPr>
+        <w:rFonts w:ascii="Courier New" w:hAnsi="Courier New" w:cs="Courier New" w:hint="default"/>
+      </w:rPr>
+    </w:lvl>
+    <w:lvl w:ilvl="5" w:tplc="08090005" w:tentative="1">
+      <w:start w:val="1"/>
+      <w:numFmt w:val="bullet"/>
+      <w:lvlText w:val=""/>
+      <w:lvlJc w:val="left"/>
+      <w:pPr>
+        <w:ind w:left="3960" w:hanging="360"/>
+      </w:pPr>
+      <w:rPr>
+        <w:rFonts w:ascii="Wingdings" w:hAnsi="Wingdings" w:hint="default"/>
+      </w:rPr>
+    </w:lvl>
+    <w:lvl w:ilvl="6" w:tplc="08090001" w:tentative="1">
+      <w:start w:val="1"/>
+      <w:numFmt w:val="bullet"/>
+      <w:lvlText w:val=""/>
+      <w:lvlJc w:val="left"/>
+      <w:pPr>
+        <w:ind w:left="4680" w:hanging="360"/>
+      </w:pPr>
+      <w:rPr>
+        <w:rFonts w:ascii="Symbol" w:hAnsi="Symbol" w:hint="default"/>
+      </w:rPr>
+    </w:lvl>
+    <w:lvl w:ilvl="7" w:tplc="08090003" w:tentative="1">
+      <w:start w:val="1"/>
+      <w:numFmt w:val="bullet"/>
+      <w:lvlText w:val="o"/>
+      <w:lvlJc w:val="left"/>
+      <w:pPr>
+        <w:ind w:left="5400" w:hanging="360"/>
+      </w:pPr>
+      <w:rPr>
+        <w:rFonts w:ascii="Courier New" w:hAnsi="Courier New" w:cs="Courier New" w:hint="default"/>
+      </w:rPr>
+    </w:lvl>
+    <w:lvl w:ilvl="8" w:tplc="08090005" w:tentative="1">
+      <w:start w:val="1"/>
+      <w:numFmt w:val="bullet"/>
+      <w:lvlText w:val=""/>
+      <w:lvlJc w:val="left"/>
+      <w:pPr>
+        <w:ind w:left="6120" w:hanging="360"/>
+      </w:pPr>
+      <w:rPr>
+        <w:rFonts w:ascii="Wingdings" w:hAnsi="Wingdings" w:hint="default"/>
+      </w:rPr>
+    </w:lvl>
+  </w:abstractNum>
+  <w:abstractNum w:abstractNumId="5">
     <w:nsid w:val="6ED52BED"/>
     <w:multiLevelType w:val="hybridMultilevel"/>
     <w:tmpl w:val="34528BB4"/>
@@ -1892,6 +2253,9 @@
     <w:abstractNumId w:val="0"/>
   </w:num>
   <w:num w:numId="5">
+    <w:abstractNumId w:val="5"/>
+  </w:num>
+  <w:num w:numId="6">
     <w:abstractNumId w:val="4"/>
   </w:num>
 </w:numbering>
@@ -2628,7 +2992,7 @@
   <a:extraClrSchemeLst/>
   <a:extLst>
     <a:ext uri="{05A4C25C-085E-4340-85A3-A5531E510DB2}">
-      <thm15:themeFamily xmlns:thm15="http://schemas.microsoft.com/office/thememl/2012/main" xmlns="" name="Office Theme" id="{62F939B6-93AF-4DB8-9C6B-D6C7DFDC589F}" vid="{4A3C46E8-61CC-4603-A589-7422A47A8E4A}"/>
+      <thm15:themeFamily xmlns="" xmlns:thm15="http://schemas.microsoft.com/office/thememl/2012/main" name="Office Theme" id="{62F939B6-93AF-4DB8-9C6B-D6C7DFDC589F}" vid="{4A3C46E8-61CC-4603-A589-7422A47A8E4A}"/>
     </a:ext>
   </a:extLst>
 </a:theme>

</xml_diff>